<commit_message>
Visual de calculadora de horas
</commit_message>
<xml_diff>
--- a/Actividad.docx
+++ b/Actividad.docx
@@ -1,10 +1,167 @@
 
 <file path=word/document.xml><?xml version="1.0" encoding="utf-8"?>
-<w:document xmlns:wpc="http://schemas.microsoft.com/office/word/2010/wordprocessingCanvas" xmlns:cx="http://schemas.microsoft.com/office/drawing/2014/chartex" xmlns:cx1="http://schemas.microsoft.com/office/drawing/2015/9/8/chartex" xmlns:mc="http://schemas.openxmlformats.org/markup-compatibility/2006" xmlns:o="urn:schemas-microsoft-com:office:office" xmlns:r="http://schemas.openxmlformats.org/officeDocument/2006/relationships" xmlns:m="http://schemas.openxmlformats.org/officeDocument/2006/math" xmlns:v="urn:schemas-microsoft-com:vml" xmlns:wp14="http://schemas.microsoft.com/office/word/2010/wordprocessingDrawing" xmlns:wp="http://schemas.openxmlformats.org/drawingml/2006/wordprocessingDrawing" xmlns:w10="urn:schemas-microsoft-com:office:word" xmlns:w="http://schemas.openxmlformats.org/wordprocessingml/2006/main" xmlns:w14="http://schemas.microsoft.com/office/word/2010/wordml" xmlns:w15="http://schemas.microsoft.com/office/word/2012/wordml" xmlns:w16se="http://schemas.microsoft.com/office/word/2015/wordml/symex" xmlns:wpg="http://schemas.microsoft.com/office/word/2010/wordprocessingGroup" xmlns:wpi="http://schemas.microsoft.com/office/word/2010/wordprocessingInk" xmlns:wne="http://schemas.microsoft.com/office/word/2006/wordml" xmlns:wps="http://schemas.microsoft.com/office/word/2010/wordprocessingShape" mc:Ignorable="w14 w15 w16se wp14">
+<w:document xmlns:wpc="http://schemas.microsoft.com/office/word/2010/wordprocessingCanvas" xmlns:mc="http://schemas.openxmlformats.org/markup-compatibility/2006" xmlns:o="urn:schemas-microsoft-com:office:office" xmlns:r="http://schemas.openxmlformats.org/officeDocument/2006/relationships" xmlns:m="http://schemas.openxmlformats.org/officeDocument/2006/math" xmlns:v="urn:schemas-microsoft-com:vml" xmlns:wp14="http://schemas.microsoft.com/office/word/2010/wordprocessingDrawing" xmlns:wp="http://schemas.openxmlformats.org/drawingml/2006/wordprocessingDrawing" xmlns:w10="urn:schemas-microsoft-com:office:word" xmlns:w="http://schemas.openxmlformats.org/wordprocessingml/2006/main" xmlns:w14="http://schemas.microsoft.com/office/word/2010/wordml" xmlns:w15="http://schemas.microsoft.com/office/word/2012/wordml" xmlns:wpg="http://schemas.microsoft.com/office/word/2010/wordprocessingGroup" xmlns:wpi="http://schemas.microsoft.com/office/word/2010/wordprocessingInk" xmlns:wne="http://schemas.microsoft.com/office/word/2006/wordml" xmlns:wps="http://schemas.microsoft.com/office/word/2010/wordprocessingShape" mc:Ignorable="w14 w15 wp14">
   <w:body>
     <w:p>
       <w:pPr>
         <w:jc w:val="center"/>
+      </w:pPr>
+      <w:r>
+        <w:t>Actividad 4 - Utilizando siste</w:t>
+      </w:r>
+      <w:r>
+        <w:t>mas de control de versiones</w:t>
+      </w:r>
+    </w:p>
+    <w:p>
+      <w:pPr>
+        <w:jc w:val="center"/>
+      </w:pPr>
+    </w:p>
+    <w:p>
+      <w:pPr>
+        <w:jc w:val="center"/>
+      </w:pPr>
+    </w:p>
+    <w:p>
+      <w:pPr>
+        <w:jc w:val="center"/>
+      </w:pPr>
+    </w:p>
+    <w:p>
+      <w:pPr>
+        <w:jc w:val="center"/>
+      </w:pPr>
+    </w:p>
+    <w:p>
+      <w:pPr>
+        <w:jc w:val="center"/>
+      </w:pPr>
+    </w:p>
+    <w:p>
+      <w:pPr>
+        <w:jc w:val="center"/>
+      </w:pPr>
+    </w:p>
+    <w:p>
+      <w:pPr>
+        <w:jc w:val="center"/>
+      </w:pPr>
+    </w:p>
+    <w:p>
+      <w:pPr>
+        <w:jc w:val="center"/>
+      </w:pPr>
+    </w:p>
+    <w:p>
+      <w:pPr>
+        <w:jc w:val="center"/>
+      </w:pPr>
+      <w:r>
+        <w:t>Brayan Steven Bonilla Castellanos</w:t>
+      </w:r>
+    </w:p>
+    <w:p>
+      <w:pPr>
+        <w:jc w:val="center"/>
+      </w:pPr>
+      <w:r>
+        <w:t>Juan Carlos Monsalve Gómez</w:t>
+      </w:r>
+    </w:p>
+    <w:p>
+      <w:pPr>
+        <w:jc w:val="center"/>
+      </w:pPr>
+    </w:p>
+    <w:p>
+      <w:pPr>
+        <w:jc w:val="center"/>
+      </w:pPr>
+    </w:p>
+    <w:p>
+      <w:pPr>
+        <w:jc w:val="center"/>
+      </w:pPr>
+    </w:p>
+    <w:p>
+      <w:pPr>
+        <w:jc w:val="center"/>
+      </w:pPr>
+    </w:p>
+    <w:p>
+      <w:pPr>
+        <w:jc w:val="center"/>
+      </w:pPr>
+    </w:p>
+    <w:p>
+      <w:pPr>
+        <w:jc w:val="center"/>
+      </w:pPr>
+    </w:p>
+    <w:p>
+      <w:pPr>
+        <w:jc w:val="center"/>
+      </w:pPr>
+    </w:p>
+    <w:p>
+      <w:pPr>
+        <w:jc w:val="center"/>
+      </w:pPr>
+    </w:p>
+    <w:p>
+      <w:pPr>
+        <w:jc w:val="center"/>
+      </w:pPr>
+    </w:p>
+    <w:p>
+      <w:pPr>
+        <w:jc w:val="center"/>
+      </w:pPr>
+    </w:p>
+    <w:p>
+      <w:pPr>
+        <w:jc w:val="center"/>
+      </w:pPr>
+    </w:p>
+    <w:p>
+      <w:pPr>
+        <w:jc w:val="center"/>
+      </w:pPr>
+    </w:p>
+    <w:p>
+      <w:pPr>
+        <w:jc w:val="center"/>
+      </w:pPr>
+      <w:r>
+        <w:t>Corporación Universitaria Iberoamericana</w:t>
+      </w:r>
+    </w:p>
+    <w:p>
+      <w:pPr>
+        <w:jc w:val="center"/>
+      </w:pPr>
+      <w:r>
+        <w:t>Ingeniería de Software</w:t>
+      </w:r>
+    </w:p>
+    <w:p>
+      <w:pPr>
+        <w:jc w:val="center"/>
+        <w:sectPr>
+          <w:pgSz w:w="12240" w:h="15840"/>
+          <w:pgMar w:top="1417" w:right="1701" w:bottom="1417" w:left="1701" w:header="708" w:footer="708" w:gutter="0"/>
+          <w:cols w:space="708"/>
+          <w:docGrid w:linePitch="360"/>
+        </w:sectPr>
+      </w:pPr>
+      <w:r>
+        <w:t>Mantenimiento de Software</w:t>
+      </w:r>
+    </w:p>
+    <w:p>
+      <w:pPr>
+        <w:jc w:val="center"/>
         <w:rPr>
           <w:b/>
           <w:sz w:val="36"/>
@@ -17,23 +174,15 @@
           <w:sz w:val="36"/>
           <w:lang w:val="es-ES"/>
         </w:rPr>
-        <w:t xml:space="preserve">Enlace </w:t>
-      </w:r>
-      <w:proofErr w:type="spellStart"/>
-      <w:r>
-        <w:rPr>
-          <w:b/>
-          <w:sz w:val="36"/>
-          <w:lang w:val="es-ES"/>
-        </w:rPr>
-        <w:t>Git</w:t>
-      </w:r>
-      <w:proofErr w:type="spellEnd"/>
+        <w:lastRenderedPageBreak/>
+        <w:t>Enlace Git</w:t>
+      </w:r>
     </w:p>
     <w:p>
       <w:pPr>
         <w:jc w:val="center"/>
         <w:rPr>
+          <w:rStyle w:val="Hipervnculo"/>
           <w:b/>
           <w:sz w:val="36"/>
           <w:lang w:val="es-ES"/>
@@ -60,8 +209,6 @@
           <w:lang w:val="es-ES"/>
         </w:rPr>
       </w:pPr>
-      <w:bookmarkStart w:id="0" w:name="_GoBack"/>
-      <w:bookmarkEnd w:id="0"/>
     </w:p>
     <w:p>
       <w:pPr>
@@ -72,58 +219,136 @@
           <w:lang w:val="es-ES"/>
         </w:rPr>
       </w:pPr>
-    </w:p>
-    <w:p>
-      <w:pPr>
-        <w:jc w:val="center"/>
-        <w:rPr>
-          <w:b/>
-          <w:sz w:val="36"/>
-          <w:lang w:val="es-ES"/>
-        </w:rPr>
-      </w:pPr>
-      <w:r>
-        <w:rPr>
-          <w:b/>
-          <w:sz w:val="36"/>
-          <w:lang w:val="es-ES"/>
-        </w:rPr>
-        <w:t>Contexto</w:t>
-      </w:r>
-    </w:p>
-    <w:p>
-      <w:pPr>
-        <w:rPr>
-          <w:lang w:val="es-ES"/>
-        </w:rPr>
-      </w:pPr>
-    </w:p>
-    <w:p>
-      <w:pPr>
-        <w:rPr>
-          <w:lang w:val="es-ES"/>
-        </w:rPr>
-      </w:pPr>
-      <w:r>
-        <w:rPr>
-          <w:lang w:val="es-ES"/>
-        </w:rPr>
-        <w:t>S</w:t>
-      </w:r>
-      <w:r>
-        <w:rPr>
-          <w:lang w:val="es-ES"/>
-        </w:rPr>
-        <w:t>e requiere implementar un sistema de información que permita el registro de horas laboradas por cada trabajador (Horas diurnas, horas nocturnas, horas dominicales, horas diurnas extras, horas nocturnas extras, horas dominicales extras).</w:t>
-      </w:r>
-    </w:p>
-    <w:p>
-      <w:pPr>
+      <w:r>
         <w:rPr>
           <w:noProof/>
           <w:lang w:eastAsia="es-CO"/>
         </w:rPr>
-      </w:pPr>
+        <w:drawing>
+          <wp:inline distT="0" distB="0" distL="0" distR="0" wp14:anchorId="0E75946A" wp14:editId="66D79C6A">
+            <wp:extent cx="5612130" cy="2573020"/>
+            <wp:effectExtent l="0" t="0" r="7620" b="0"/>
+            <wp:docPr id="13" name="Imagen 13"/>
+            <wp:cNvGraphicFramePr>
+              <a:graphicFrameLocks xmlns:a="http://schemas.openxmlformats.org/drawingml/2006/main" noChangeAspect="1"/>
+            </wp:cNvGraphicFramePr>
+            <a:graphic xmlns:a="http://schemas.openxmlformats.org/drawingml/2006/main">
+              <a:graphicData uri="http://schemas.openxmlformats.org/drawingml/2006/picture">
+                <pic:pic xmlns:pic="http://schemas.openxmlformats.org/drawingml/2006/picture">
+                  <pic:nvPicPr>
+                    <pic:cNvPr id="1" name=""/>
+                    <pic:cNvPicPr/>
+                  </pic:nvPicPr>
+                  <pic:blipFill>
+                    <a:blip r:embed="rId6"/>
+                    <a:stretch>
+                      <a:fillRect/>
+                    </a:stretch>
+                  </pic:blipFill>
+                  <pic:spPr>
+                    <a:xfrm>
+                      <a:off x="0" y="0"/>
+                      <a:ext cx="5612130" cy="2573020"/>
+                    </a:xfrm>
+                    <a:prstGeom prst="rect">
+                      <a:avLst/>
+                    </a:prstGeom>
+                  </pic:spPr>
+                </pic:pic>
+              </a:graphicData>
+            </a:graphic>
+          </wp:inline>
+        </w:drawing>
+      </w:r>
+    </w:p>
+    <w:p>
+      <w:pPr>
+        <w:rPr>
+          <w:b/>
+          <w:sz w:val="36"/>
+          <w:lang w:val="es-ES"/>
+        </w:rPr>
+      </w:pPr>
+      <w:r>
+        <w:rPr>
+          <w:b/>
+          <w:sz w:val="36"/>
+          <w:lang w:val="es-ES"/>
+        </w:rPr>
+        <w:br w:type="page"/>
+      </w:r>
+    </w:p>
+    <w:p>
+      <w:pPr>
+        <w:jc w:val="center"/>
+        <w:rPr>
+          <w:b/>
+          <w:sz w:val="36"/>
+          <w:lang w:val="es-ES"/>
+        </w:rPr>
+      </w:pPr>
+      <w:r>
+        <w:rPr>
+          <w:b/>
+          <w:sz w:val="36"/>
+          <w:lang w:val="es-ES"/>
+        </w:rPr>
+        <w:lastRenderedPageBreak/>
+        <w:t>Descripción del c</w:t>
+      </w:r>
+      <w:r>
+        <w:rPr>
+          <w:b/>
+          <w:sz w:val="36"/>
+          <w:lang w:val="es-ES"/>
+        </w:rPr>
+        <w:t>ontexto</w:t>
+      </w:r>
+    </w:p>
+    <w:p>
+      <w:pPr>
+        <w:rPr>
+          <w:lang w:val="es-ES"/>
+        </w:rPr>
+      </w:pPr>
+      <w:r>
+        <w:rPr>
+          <w:lang w:val="es-ES"/>
+        </w:rPr>
+        <w:t>S</w:t>
+      </w:r>
+      <w:r>
+        <w:rPr>
+          <w:lang w:val="es-ES"/>
+        </w:rPr>
+        <w:t>e requiere implementar un sistema de información que permita el registro de horas laboradas por cada trabajador (Horas diurnas, horas nocturnas, horas dominicales, horas diurnas extras, horas nocturnas extras, horas dominicales extras).</w:t>
+      </w:r>
+    </w:p>
+    <w:p>
+      <w:pPr>
+        <w:rPr>
+          <w:noProof/>
+          <w:lang w:val="es-ES" w:eastAsia="es-CO"/>
+        </w:rPr>
+      </w:pPr>
+    </w:p>
+    <w:p>
+      <w:pPr>
+        <w:jc w:val="center"/>
+        <w:rPr>
+          <w:b/>
+          <w:sz w:val="36"/>
+          <w:lang w:val="es-ES"/>
+        </w:rPr>
+      </w:pPr>
+      <w:r>
+        <w:rPr>
+          <w:b/>
+          <w:sz w:val="36"/>
+          <w:lang w:val="es-ES"/>
+        </w:rPr>
+        <w:t>Flujo de trabajo</w:t>
+      </w:r>
     </w:p>
     <w:p>
       <w:pPr>
@@ -137,7 +362,22 @@
           <w:noProof/>
           <w:lang w:eastAsia="es-CO"/>
         </w:rPr>
-        <w:t>Ingresamos el comando git clone, para clonar el repositorio remoto al equipo local.</w:t>
+        <w:t xml:space="preserve">Ingresamos el comando </w:t>
+      </w:r>
+      <w:r>
+        <w:rPr>
+          <w:b/>
+          <w:noProof/>
+          <w:lang w:eastAsia="es-CO"/>
+        </w:rPr>
+        <w:t>git clone</w:t>
+      </w:r>
+      <w:r>
+        <w:rPr>
+          <w:noProof/>
+          <w:lang w:eastAsia="es-CO"/>
+        </w:rPr>
+        <w:t>, para clonar el repositorio remoto al equipo local.</w:t>
       </w:r>
     </w:p>
     <w:p>
@@ -167,7 +407,7 @@
                     <pic:cNvPicPr/>
                   </pic:nvPicPr>
                   <pic:blipFill rotWithShape="1">
-                    <a:blip r:embed="rId6">
+                    <a:blip r:embed="rId7">
                       <a:extLst>
                         <a:ext uri="{28A0092B-C50C-407E-A947-70E740481C1C}">
                           <a14:useLocalDpi xmlns:a14="http://schemas.microsoft.com/office/drawing/2010/main" val="0"/>
@@ -216,6 +456,7 @@
       <w:proofErr w:type="spellStart"/>
       <w:r>
         <w:rPr>
+          <w:b/>
           <w:lang w:val="es-ES"/>
         </w:rPr>
         <w:t>git</w:t>
@@ -223,6 +464,7 @@
       <w:proofErr w:type="spellEnd"/>
       <w:r>
         <w:rPr>
+          <w:b/>
           <w:lang w:val="es-ES"/>
         </w:rPr>
         <w:t xml:space="preserve"> status</w:t>
@@ -255,7 +497,7 @@
                     <pic:cNvPicPr/>
                   </pic:nvPicPr>
                   <pic:blipFill rotWithShape="1">
-                    <a:blip r:embed="rId7">
+                    <a:blip r:embed="rId8">
                       <a:extLst>
                         <a:ext uri="{28A0092B-C50C-407E-A947-70E740481C1C}">
                           <a14:useLocalDpi xmlns:a14="http://schemas.microsoft.com/office/drawing/2010/main" val="0"/>
@@ -299,7 +541,6 @@
         <w:rPr>
           <w:lang w:val="es-ES"/>
         </w:rPr>
-        <w:lastRenderedPageBreak/>
         <w:t xml:space="preserve">Procedemos a agregar los cambios realizados a un </w:t>
       </w:r>
       <w:proofErr w:type="spellStart"/>
@@ -319,6 +560,7 @@
       <w:proofErr w:type="spellStart"/>
       <w:r>
         <w:rPr>
+          <w:b/>
           <w:lang w:val="es-ES"/>
         </w:rPr>
         <w:t>git</w:t>
@@ -326,6 +568,7 @@
       <w:proofErr w:type="spellEnd"/>
       <w:r>
         <w:rPr>
+          <w:b/>
           <w:lang w:val="es-ES"/>
         </w:rPr>
         <w:t xml:space="preserve"> </w:t>
@@ -334,6 +577,7 @@
       <w:proofErr w:type="gramStart"/>
       <w:r>
         <w:rPr>
+          <w:b/>
           <w:lang w:val="es-ES"/>
         </w:rPr>
         <w:t>add</w:t>
@@ -341,6 +585,7 @@
       <w:proofErr w:type="spellEnd"/>
       <w:r>
         <w:rPr>
+          <w:b/>
           <w:lang w:val="es-ES"/>
         </w:rPr>
         <w:t xml:space="preserve"> .</w:t>
@@ -358,6 +603,7 @@
           <w:noProof/>
           <w:lang w:eastAsia="es-CO"/>
         </w:rPr>
+        <w:lastRenderedPageBreak/>
         <w:drawing>
           <wp:inline distT="0" distB="0" distL="0" distR="0">
             <wp:extent cx="5612130" cy="3555365"/>
@@ -371,115 +617,6 @@
                 <pic:pic xmlns:pic="http://schemas.openxmlformats.org/drawingml/2006/picture">
                   <pic:nvPicPr>
                     <pic:cNvPr id="8" name="EB42A43.tmp"/>
-                    <pic:cNvPicPr/>
-                  </pic:nvPicPr>
-                  <pic:blipFill>
-                    <a:blip r:embed="rId8">
-                      <a:extLst>
-                        <a:ext uri="{28A0092B-C50C-407E-A947-70E740481C1C}">
-                          <a14:useLocalDpi xmlns:a14="http://schemas.microsoft.com/office/drawing/2010/main" val="0"/>
-                        </a:ext>
-                      </a:extLst>
-                    </a:blip>
-                    <a:stretch>
-                      <a:fillRect/>
-                    </a:stretch>
-                  </pic:blipFill>
-                  <pic:spPr>
-                    <a:xfrm>
-                      <a:off x="0" y="0"/>
-                      <a:ext cx="5612130" cy="3555365"/>
-                    </a:xfrm>
-                    <a:prstGeom prst="rect">
-                      <a:avLst/>
-                    </a:prstGeom>
-                  </pic:spPr>
-                </pic:pic>
-              </a:graphicData>
-            </a:graphic>
-          </wp:inline>
-        </w:drawing>
-      </w:r>
-    </w:p>
-    <w:p>
-      <w:pPr>
-        <w:rPr>
-          <w:lang w:val="es-ES"/>
-        </w:rPr>
-      </w:pPr>
-      <w:r>
-        <w:rPr>
-          <w:lang w:val="es-ES"/>
-        </w:rPr>
-        <w:t xml:space="preserve">Una vez confirmado los cambios procedemos a realizar un </w:t>
-      </w:r>
-      <w:proofErr w:type="spellStart"/>
-      <w:r>
-        <w:rPr>
-          <w:lang w:val="es-ES"/>
-        </w:rPr>
-        <w:t>commit</w:t>
-      </w:r>
-      <w:proofErr w:type="spellEnd"/>
-      <w:r>
-        <w:rPr>
-          <w:lang w:val="es-ES"/>
-        </w:rPr>
-        <w:t xml:space="preserve">, con el comando </w:t>
-      </w:r>
-      <w:proofErr w:type="spellStart"/>
-      <w:r>
-        <w:rPr>
-          <w:lang w:val="es-ES"/>
-        </w:rPr>
-        <w:t>git</w:t>
-      </w:r>
-      <w:proofErr w:type="spellEnd"/>
-      <w:r>
-        <w:rPr>
-          <w:lang w:val="es-ES"/>
-        </w:rPr>
-        <w:t xml:space="preserve"> </w:t>
-      </w:r>
-      <w:proofErr w:type="spellStart"/>
-      <w:r>
-        <w:rPr>
-          <w:lang w:val="es-ES"/>
-        </w:rPr>
-        <w:t>commit</w:t>
-      </w:r>
-      <w:proofErr w:type="spellEnd"/>
-      <w:r>
-        <w:rPr>
-          <w:lang w:val="es-ES"/>
-        </w:rPr>
-        <w:t xml:space="preserve"> –m</w:t>
-      </w:r>
-    </w:p>
-    <w:p>
-      <w:pPr>
-        <w:rPr>
-          <w:lang w:val="es-ES"/>
-        </w:rPr>
-      </w:pPr>
-      <w:r>
-        <w:rPr>
-          <w:noProof/>
-          <w:lang w:eastAsia="es-CO"/>
-        </w:rPr>
-        <w:drawing>
-          <wp:inline distT="0" distB="0" distL="0" distR="0">
-            <wp:extent cx="5612130" cy="3555365"/>
-            <wp:effectExtent l="0" t="0" r="7620" b="6985"/>
-            <wp:docPr id="9" name="Imagen 9"/>
-            <wp:cNvGraphicFramePr>
-              <a:graphicFrameLocks xmlns:a="http://schemas.openxmlformats.org/drawingml/2006/main" noChangeAspect="1"/>
-            </wp:cNvGraphicFramePr>
-            <a:graphic xmlns:a="http://schemas.openxmlformats.org/drawingml/2006/main">
-              <a:graphicData uri="http://schemas.openxmlformats.org/drawingml/2006/picture">
-                <pic:pic xmlns:pic="http://schemas.openxmlformats.org/drawingml/2006/picture">
-                  <pic:nvPicPr>
-                    <pic:cNvPr id="9" name="EB4AC50.tmp"/>
                     <pic:cNvPicPr/>
                   </pic:nvPicPr>
                   <pic:blipFill>
@@ -520,8 +657,7 @@
         <w:rPr>
           <w:lang w:val="es-ES"/>
         </w:rPr>
-        <w:lastRenderedPageBreak/>
-        <w:t xml:space="preserve">Verificamos que el </w:t>
+        <w:t xml:space="preserve">Una vez confirmado los cambios procedemos a realizar un </w:t>
       </w:r>
       <w:proofErr w:type="spellStart"/>
       <w:r>
@@ -535,11 +671,12 @@
         <w:rPr>
           <w:lang w:val="es-ES"/>
         </w:rPr>
-        <w:t xml:space="preserve"> se registrara con éxito, con el comando </w:t>
-      </w:r>
-      <w:proofErr w:type="spellStart"/>
-      <w:r>
-        <w:rPr>
+        <w:t xml:space="preserve">, con el comando </w:t>
+      </w:r>
+      <w:proofErr w:type="spellStart"/>
+      <w:r>
+        <w:rPr>
+          <w:b/>
           <w:lang w:val="es-ES"/>
         </w:rPr>
         <w:t>git</w:t>
@@ -547,13 +684,15 @@
       <w:proofErr w:type="spellEnd"/>
       <w:r>
         <w:rPr>
-          <w:lang w:val="es-ES"/>
-        </w:rPr>
-        <w:t xml:space="preserve"> status y debe registrar 1 </w:t>
-      </w:r>
-      <w:proofErr w:type="spellStart"/>
-      <w:r>
-        <w:rPr>
+          <w:b/>
+          <w:lang w:val="es-ES"/>
+        </w:rPr>
+        <w:t xml:space="preserve"> </w:t>
+      </w:r>
+      <w:proofErr w:type="spellStart"/>
+      <w:r>
+        <w:rPr>
+          <w:b/>
           <w:lang w:val="es-ES"/>
         </w:rPr>
         <w:t>commit</w:t>
@@ -561,9 +700,10 @@
       <w:proofErr w:type="spellEnd"/>
       <w:r>
         <w:rPr>
-          <w:lang w:val="es-ES"/>
-        </w:rPr>
-        <w:t xml:space="preserve"> pendiente por subir</w:t>
+          <w:b/>
+          <w:lang w:val="es-ES"/>
+        </w:rPr>
+        <w:t xml:space="preserve"> –m</w:t>
       </w:r>
     </w:p>
     <w:p>
@@ -581,7 +721,7 @@
           <wp:inline distT="0" distB="0" distL="0" distR="0">
             <wp:extent cx="5612130" cy="3555365"/>
             <wp:effectExtent l="0" t="0" r="7620" b="6985"/>
-            <wp:docPr id="10" name="Imagen 10"/>
+            <wp:docPr id="9" name="Imagen 9"/>
             <wp:cNvGraphicFramePr>
               <a:graphicFrameLocks xmlns:a="http://schemas.openxmlformats.org/drawingml/2006/main" noChangeAspect="1"/>
             </wp:cNvGraphicFramePr>
@@ -589,7 +729,7 @@
               <a:graphicData uri="http://schemas.openxmlformats.org/drawingml/2006/picture">
                 <pic:pic xmlns:pic="http://schemas.openxmlformats.org/drawingml/2006/picture">
                   <pic:nvPicPr>
-                    <pic:cNvPr id="10" name="EB49F4C.tmp"/>
+                    <pic:cNvPr id="9" name="EB4AC50.tmp"/>
                     <pic:cNvPicPr/>
                   </pic:nvPicPr>
                   <pic:blipFill>
@@ -630,7 +770,21 @@
         <w:rPr>
           <w:lang w:val="es-ES"/>
         </w:rPr>
-        <w:t xml:space="preserve">Verificamos que no tengamos cambios pendientes por obtener con el comando </w:t>
+        <w:t xml:space="preserve">Verificamos que el </w:t>
+      </w:r>
+      <w:proofErr w:type="spellStart"/>
+      <w:r>
+        <w:rPr>
+          <w:lang w:val="es-ES"/>
+        </w:rPr>
+        <w:t>commit</w:t>
+      </w:r>
+      <w:proofErr w:type="spellEnd"/>
+      <w:r>
+        <w:rPr>
+          <w:lang w:val="es-ES"/>
+        </w:rPr>
+        <w:t xml:space="preserve"> se registrara con éxito, con el comando </w:t>
       </w:r>
       <w:proofErr w:type="spellStart"/>
       <w:r>
@@ -644,16 +798,22 @@
         <w:rPr>
           <w:lang w:val="es-ES"/>
         </w:rPr>
-        <w:t xml:space="preserve"> </w:t>
-      </w:r>
-      <w:proofErr w:type="spellStart"/>
-      <w:r>
-        <w:rPr>
-          <w:lang w:val="es-ES"/>
-        </w:rPr>
-        <w:t>pull</w:t>
-      </w:r>
-      <w:proofErr w:type="spellEnd"/>
+        <w:t xml:space="preserve"> status y debe registrar 1 </w:t>
+      </w:r>
+      <w:proofErr w:type="spellStart"/>
+      <w:r>
+        <w:rPr>
+          <w:lang w:val="es-ES"/>
+        </w:rPr>
+        <w:t>commit</w:t>
+      </w:r>
+      <w:proofErr w:type="spellEnd"/>
+      <w:r>
+        <w:rPr>
+          <w:lang w:val="es-ES"/>
+        </w:rPr>
+        <w:t xml:space="preserve"> pendiente por subir</w:t>
+      </w:r>
     </w:p>
     <w:p>
       <w:pPr>
@@ -666,11 +826,12 @@
           <w:noProof/>
           <w:lang w:eastAsia="es-CO"/>
         </w:rPr>
+        <w:lastRenderedPageBreak/>
         <w:drawing>
           <wp:inline distT="0" distB="0" distL="0" distR="0">
             <wp:extent cx="5612130" cy="3555365"/>
             <wp:effectExtent l="0" t="0" r="7620" b="6985"/>
-            <wp:docPr id="11" name="Imagen 11"/>
+            <wp:docPr id="10" name="Imagen 10"/>
             <wp:cNvGraphicFramePr>
               <a:graphicFrameLocks xmlns:a="http://schemas.openxmlformats.org/drawingml/2006/main" noChangeAspect="1"/>
             </wp:cNvGraphicFramePr>
@@ -678,7 +839,7 @@
               <a:graphicData uri="http://schemas.openxmlformats.org/drawingml/2006/picture">
                 <pic:pic xmlns:pic="http://schemas.openxmlformats.org/drawingml/2006/picture">
                   <pic:nvPicPr>
-                    <pic:cNvPr id="11" name="EB43DEF.tmp"/>
+                    <pic:cNvPr id="10" name="EB49F4C.tmp"/>
                     <pic:cNvPicPr/>
                   </pic:nvPicPr>
                   <pic:blipFill>
@@ -719,12 +880,12 @@
         <w:rPr>
           <w:lang w:val="es-ES"/>
         </w:rPr>
-        <w:lastRenderedPageBreak/>
-        <w:t xml:space="preserve">Procedemos a subir los cambios al repositorio remoto en la rama principal, con el comando </w:t>
-      </w:r>
-      <w:proofErr w:type="spellStart"/>
-      <w:r>
-        <w:rPr>
+        <w:t xml:space="preserve">Verificamos que no tengamos cambios pendientes por obtener con el comando </w:t>
+      </w:r>
+      <w:proofErr w:type="spellStart"/>
+      <w:r>
+        <w:rPr>
+          <w:b/>
           <w:lang w:val="es-ES"/>
         </w:rPr>
         <w:t>git</w:t>
@@ -732,6 +893,7 @@
       <w:proofErr w:type="spellEnd"/>
       <w:r>
         <w:rPr>
+          <w:b/>
           <w:lang w:val="es-ES"/>
         </w:rPr>
         <w:t xml:space="preserve"> </w:t>
@@ -739,9 +901,10 @@
       <w:proofErr w:type="spellStart"/>
       <w:r>
         <w:rPr>
-          <w:lang w:val="es-ES"/>
-        </w:rPr>
-        <w:t>push</w:t>
+          <w:b/>
+          <w:lang w:val="es-ES"/>
+        </w:rPr>
+        <w:t>pull</w:t>
       </w:r>
       <w:proofErr w:type="spellEnd"/>
     </w:p>
@@ -760,7 +923,7 @@
           <wp:inline distT="0" distB="0" distL="0" distR="0">
             <wp:extent cx="5612130" cy="3555365"/>
             <wp:effectExtent l="0" t="0" r="7620" b="6985"/>
-            <wp:docPr id="12" name="Imagen 12"/>
+            <wp:docPr id="11" name="Imagen 11"/>
             <wp:cNvGraphicFramePr>
               <a:graphicFrameLocks xmlns:a="http://schemas.openxmlformats.org/drawingml/2006/main" noChangeAspect="1"/>
             </wp:cNvGraphicFramePr>
@@ -768,7 +931,7 @@
               <a:graphicData uri="http://schemas.openxmlformats.org/drawingml/2006/picture">
                 <pic:pic xmlns:pic="http://schemas.openxmlformats.org/drawingml/2006/picture">
                   <pic:nvPicPr>
-                    <pic:cNvPr id="12" name="EB4334.tmp"/>
+                    <pic:cNvPr id="11" name="EB43DEF.tmp"/>
                     <pic:cNvPicPr/>
                   </pic:nvPicPr>
                   <pic:blipFill>
@@ -801,6 +964,116 @@
     </w:p>
     <w:p>
       <w:pPr>
+        <w:rPr>
+          <w:lang w:val="es-ES"/>
+        </w:rPr>
+      </w:pPr>
+      <w:r>
+        <w:rPr>
+          <w:lang w:val="es-ES"/>
+        </w:rPr>
+        <w:t xml:space="preserve">Procedemos a subir los cambios al repositorio remoto en la rama principal, con el comando </w:t>
+      </w:r>
+      <w:proofErr w:type="spellStart"/>
+      <w:r>
+        <w:rPr>
+          <w:b/>
+          <w:lang w:val="es-ES"/>
+        </w:rPr>
+        <w:t>git</w:t>
+      </w:r>
+      <w:proofErr w:type="spellEnd"/>
+      <w:r>
+        <w:rPr>
+          <w:b/>
+          <w:lang w:val="es-ES"/>
+        </w:rPr>
+        <w:t xml:space="preserve"> </w:t>
+      </w:r>
+      <w:proofErr w:type="spellStart"/>
+      <w:r>
+        <w:rPr>
+          <w:b/>
+          <w:lang w:val="es-ES"/>
+        </w:rPr>
+        <w:t>push</w:t>
+      </w:r>
+      <w:proofErr w:type="spellEnd"/>
+    </w:p>
+    <w:p>
+      <w:pPr>
+        <w:rPr>
+          <w:lang w:val="es-ES"/>
+        </w:rPr>
+      </w:pPr>
+      <w:r>
+        <w:rPr>
+          <w:noProof/>
+          <w:lang w:eastAsia="es-CO"/>
+        </w:rPr>
+        <w:lastRenderedPageBreak/>
+        <w:drawing>
+          <wp:inline distT="0" distB="0" distL="0" distR="0">
+            <wp:extent cx="5612130" cy="3555365"/>
+            <wp:effectExtent l="0" t="0" r="7620" b="6985"/>
+            <wp:docPr id="12" name="Imagen 12"/>
+            <wp:cNvGraphicFramePr>
+              <a:graphicFrameLocks xmlns:a="http://schemas.openxmlformats.org/drawingml/2006/main" noChangeAspect="1"/>
+            </wp:cNvGraphicFramePr>
+            <a:graphic xmlns:a="http://schemas.openxmlformats.org/drawingml/2006/main">
+              <a:graphicData uri="http://schemas.openxmlformats.org/drawingml/2006/picture">
+                <pic:pic xmlns:pic="http://schemas.openxmlformats.org/drawingml/2006/picture">
+                  <pic:nvPicPr>
+                    <pic:cNvPr id="12" name="EB4334.tmp"/>
+                    <pic:cNvPicPr/>
+                  </pic:nvPicPr>
+                  <pic:blipFill>
+                    <a:blip r:embed="rId13">
+                      <a:extLst>
+                        <a:ext uri="{28A0092B-C50C-407E-A947-70E740481C1C}">
+                          <a14:useLocalDpi xmlns:a14="http://schemas.microsoft.com/office/drawing/2010/main" val="0"/>
+                        </a:ext>
+                      </a:extLst>
+                    </a:blip>
+                    <a:stretch>
+                      <a:fillRect/>
+                    </a:stretch>
+                  </pic:blipFill>
+                  <pic:spPr>
+                    <a:xfrm>
+                      <a:off x="0" y="0"/>
+                      <a:ext cx="5612130" cy="3555365"/>
+                    </a:xfrm>
+                    <a:prstGeom prst="rect">
+                      <a:avLst/>
+                    </a:prstGeom>
+                  </pic:spPr>
+                </pic:pic>
+              </a:graphicData>
+            </a:graphic>
+          </wp:inline>
+        </w:drawing>
+      </w:r>
+    </w:p>
+    <w:p>
+      <w:pPr>
+        <w:rPr>
+          <w:b/>
+          <w:sz w:val="36"/>
+          <w:lang w:val="es-ES"/>
+        </w:rPr>
+      </w:pPr>
+      <w:r>
+        <w:rPr>
+          <w:b/>
+          <w:sz w:val="36"/>
+          <w:lang w:val="es-ES"/>
+        </w:rPr>
+        <w:br w:type="page"/>
+      </w:r>
+    </w:p>
+    <w:p>
+      <w:pPr>
         <w:jc w:val="center"/>
         <w:rPr>
           <w:b/>
@@ -814,6 +1087,7 @@
           <w:sz w:val="36"/>
           <w:lang w:val="es-ES"/>
         </w:rPr>
+        <w:lastRenderedPageBreak/>
         <w:t>Historias de usuario</w:t>
       </w:r>
     </w:p>
@@ -874,14 +1148,12 @@
         </w:rPr>
         <w:t xml:space="preserve">Para llevar a cabo esta tarea vamos a crear una rama específica para poder trabajar esta </w:t>
       </w:r>
-      <w:proofErr w:type="spellStart"/>
-      <w:r>
-        <w:rPr>
-          <w:lang w:val="es-ES"/>
-        </w:rPr>
-        <w:t>hu</w:t>
-      </w:r>
-      <w:proofErr w:type="spellEnd"/>
+      <w:r>
+        <w:rPr>
+          <w:lang w:val="es-ES"/>
+        </w:rPr>
+        <w:t>HU</w:t>
+      </w:r>
       <w:r>
         <w:rPr>
           <w:lang w:val="es-ES"/>
@@ -891,6 +1163,7 @@
       <w:proofErr w:type="spellStart"/>
       <w:r>
         <w:rPr>
+          <w:b/>
           <w:lang w:val="es-ES"/>
         </w:rPr>
         <w:t>git</w:t>
@@ -898,6 +1171,7 @@
       <w:proofErr w:type="spellEnd"/>
       <w:r>
         <w:rPr>
+          <w:b/>
           <w:lang w:val="es-ES"/>
         </w:rPr>
         <w:t xml:space="preserve"> </w:t>
@@ -905,6 +1179,7 @@
       <w:proofErr w:type="spellStart"/>
       <w:r>
         <w:rPr>
+          <w:b/>
           <w:lang w:val="es-ES"/>
         </w:rPr>
         <w:t>checkout</w:t>
@@ -912,6 +1187,7 @@
       <w:proofErr w:type="spellEnd"/>
       <w:r>
         <w:rPr>
+          <w:b/>
           <w:lang w:val="es-ES"/>
         </w:rPr>
         <w:t xml:space="preserve"> -b </w:t>
@@ -919,6 +1195,7 @@
       <w:proofErr w:type="spellStart"/>
       <w:r>
         <w:rPr>
+          <w:b/>
           <w:lang w:val="es-ES"/>
         </w:rPr>
         <w:t>apiDoc</w:t>
@@ -952,7 +1229,7 @@
                     <pic:cNvPicPr/>
                   </pic:nvPicPr>
                   <pic:blipFill rotWithShape="1">
-                    <a:blip r:embed="rId13">
+                    <a:blip r:embed="rId14">
                       <a:extLst>
                         <a:ext uri="{28A0092B-C50C-407E-A947-70E740481C1C}">
                           <a14:useLocalDpi xmlns:a14="http://schemas.microsoft.com/office/drawing/2010/main" val="0"/>
@@ -996,7 +1273,19 @@
         <w:rPr>
           <w:lang w:val="es-ES"/>
         </w:rPr>
-        <w:t xml:space="preserve">Una vez trabaja la HU </w:t>
+        <w:t xml:space="preserve">Una vez </w:t>
+      </w:r>
+      <w:r>
+        <w:rPr>
+          <w:lang w:val="es-ES"/>
+        </w:rPr>
+        <w:t xml:space="preserve">se </w:t>
+      </w:r>
+      <w:r>
+        <w:rPr>
+          <w:lang w:val="es-ES"/>
+        </w:rPr>
+        <w:t xml:space="preserve">trabaja la HU </w:t>
       </w:r>
       <w:r>
         <w:rPr>
@@ -1007,6 +1296,7 @@
       <w:proofErr w:type="spellStart"/>
       <w:r>
         <w:rPr>
+          <w:b/>
           <w:lang w:val="es-ES"/>
         </w:rPr>
         <w:t>git</w:t>
@@ -1014,6 +1304,7 @@
       <w:proofErr w:type="spellEnd"/>
       <w:r>
         <w:rPr>
+          <w:b/>
           <w:lang w:val="es-ES"/>
         </w:rPr>
         <w:t xml:space="preserve"> status</w:t>
@@ -1030,7 +1321,6 @@
           <w:noProof/>
           <w:lang w:eastAsia="es-CO"/>
         </w:rPr>
-        <w:lastRenderedPageBreak/>
         <w:drawing>
           <wp:inline distT="0" distB="0" distL="0" distR="0">
             <wp:extent cx="5612130" cy="3555365"/>
@@ -1044,117 +1334,6 @@
                 <pic:pic xmlns:pic="http://schemas.openxmlformats.org/drawingml/2006/picture">
                   <pic:nvPicPr>
                     <pic:cNvPr id="15" name="EB4A4B5.tmp"/>
-                    <pic:cNvPicPr/>
-                  </pic:nvPicPr>
-                  <pic:blipFill>
-                    <a:blip r:embed="rId14">
-                      <a:extLst>
-                        <a:ext uri="{28A0092B-C50C-407E-A947-70E740481C1C}">
-                          <a14:useLocalDpi xmlns:a14="http://schemas.microsoft.com/office/drawing/2010/main" val="0"/>
-                        </a:ext>
-                      </a:extLst>
-                    </a:blip>
-                    <a:stretch>
-                      <a:fillRect/>
-                    </a:stretch>
-                  </pic:blipFill>
-                  <pic:spPr>
-                    <a:xfrm>
-                      <a:off x="0" y="0"/>
-                      <a:ext cx="5612130" cy="3555365"/>
-                    </a:xfrm>
-                    <a:prstGeom prst="rect">
-                      <a:avLst/>
-                    </a:prstGeom>
-                  </pic:spPr>
-                </pic:pic>
-              </a:graphicData>
-            </a:graphic>
-          </wp:inline>
-        </w:drawing>
-      </w:r>
-    </w:p>
-    <w:p>
-      <w:pPr>
-        <w:rPr>
-          <w:lang w:val="es-ES"/>
-        </w:rPr>
-      </w:pPr>
-      <w:r>
-        <w:rPr>
-          <w:lang w:val="es-ES"/>
-        </w:rPr>
-        <w:t xml:space="preserve">Agregamos los cambios al </w:t>
-      </w:r>
-      <w:proofErr w:type="spellStart"/>
-      <w:r>
-        <w:rPr>
-          <w:lang w:val="es-ES"/>
-        </w:rPr>
-        <w:t>stage</w:t>
-      </w:r>
-      <w:proofErr w:type="spellEnd"/>
-      <w:r>
-        <w:rPr>
-          <w:lang w:val="es-ES"/>
-        </w:rPr>
-        <w:t xml:space="preserve">, con el comando </w:t>
-      </w:r>
-      <w:proofErr w:type="spellStart"/>
-      <w:r>
-        <w:rPr>
-          <w:lang w:val="es-ES"/>
-        </w:rPr>
-        <w:t>git</w:t>
-      </w:r>
-      <w:proofErr w:type="spellEnd"/>
-      <w:r>
-        <w:rPr>
-          <w:lang w:val="es-ES"/>
-        </w:rPr>
-        <w:t xml:space="preserve"> </w:t>
-      </w:r>
-      <w:proofErr w:type="spellStart"/>
-      <w:proofErr w:type="gramStart"/>
-      <w:r>
-        <w:rPr>
-          <w:lang w:val="es-ES"/>
-        </w:rPr>
-        <w:t>add</w:t>
-      </w:r>
-      <w:proofErr w:type="spellEnd"/>
-      <w:r>
-        <w:rPr>
-          <w:lang w:val="es-ES"/>
-        </w:rPr>
-        <w:t xml:space="preserve"> .</w:t>
-      </w:r>
-      <w:proofErr w:type="gramEnd"/>
-    </w:p>
-    <w:p>
-      <w:pPr>
-        <w:rPr>
-          <w:lang w:val="es-ES"/>
-        </w:rPr>
-      </w:pPr>
-      <w:r>
-        <w:rPr>
-          <w:noProof/>
-          <w:lang w:eastAsia="es-CO"/>
-        </w:rPr>
-        <w:drawing>
-          <wp:inline distT="0" distB="0" distL="0" distR="0">
-            <wp:extent cx="5612130" cy="3555365"/>
-            <wp:effectExtent l="0" t="0" r="7620" b="6985"/>
-            <wp:docPr id="17" name="Imagen 17"/>
-            <wp:cNvGraphicFramePr>
-              <a:graphicFrameLocks xmlns:a="http://schemas.openxmlformats.org/drawingml/2006/main" noChangeAspect="1"/>
-            </wp:cNvGraphicFramePr>
-            <a:graphic xmlns:a="http://schemas.openxmlformats.org/drawingml/2006/main">
-              <a:graphicData uri="http://schemas.openxmlformats.org/drawingml/2006/picture">
-                <pic:pic xmlns:pic="http://schemas.openxmlformats.org/drawingml/2006/picture">
-                  <pic:nvPicPr>
-                    <pic:cNvPr id="17" name="EB4AC82.tmp"/>
                     <pic:cNvPicPr/>
                   </pic:nvPicPr>
                   <pic:blipFill>
@@ -1195,30 +1374,138 @@
         <w:rPr>
           <w:lang w:val="es-ES"/>
         </w:rPr>
-        <w:t xml:space="preserve">Realizamos el </w:t>
-      </w:r>
-      <w:proofErr w:type="spellStart"/>
-      <w:r>
-        <w:rPr>
-          <w:lang w:val="es-ES"/>
-        </w:rPr>
-        <w:t>commit</w:t>
-      </w:r>
-      <w:proofErr w:type="spellEnd"/>
-      <w:r>
-        <w:rPr>
-          <w:lang w:val="es-ES"/>
-        </w:rPr>
-        <w:t xml:space="preserve"> con los cambios realizados con el siguiente comando</w:t>
-      </w:r>
-    </w:p>
-    <w:p>
-      <w:pPr>
+        <w:t xml:space="preserve">Agregamos los cambios al </w:t>
+      </w:r>
+      <w:proofErr w:type="spellStart"/>
+      <w:r>
+        <w:rPr>
+          <w:lang w:val="es-ES"/>
+        </w:rPr>
+        <w:t>stage</w:t>
+      </w:r>
+      <w:proofErr w:type="spellEnd"/>
+      <w:r>
+        <w:rPr>
+          <w:lang w:val="es-ES"/>
+        </w:rPr>
+        <w:t xml:space="preserve">, con el comando </w:t>
+      </w:r>
+      <w:proofErr w:type="spellStart"/>
+      <w:r>
+        <w:rPr>
+          <w:b/>
+          <w:lang w:val="es-ES"/>
+        </w:rPr>
+        <w:t>git</w:t>
+      </w:r>
+      <w:proofErr w:type="spellEnd"/>
+      <w:r>
+        <w:rPr>
+          <w:b/>
+          <w:lang w:val="es-ES"/>
+        </w:rPr>
+        <w:t xml:space="preserve"> </w:t>
+      </w:r>
+      <w:proofErr w:type="spellStart"/>
+      <w:proofErr w:type="gramStart"/>
+      <w:r>
+        <w:rPr>
+          <w:b/>
+          <w:lang w:val="es-ES"/>
+        </w:rPr>
+        <w:t>add</w:t>
+      </w:r>
+      <w:proofErr w:type="spellEnd"/>
+      <w:r>
+        <w:rPr>
+          <w:b/>
+          <w:lang w:val="es-ES"/>
+        </w:rPr>
+        <w:t xml:space="preserve"> .</w:t>
+      </w:r>
+      <w:proofErr w:type="gramEnd"/>
+    </w:p>
+    <w:p>
+      <w:pPr>
+        <w:rPr>
+          <w:lang w:val="es-ES"/>
+        </w:rPr>
+      </w:pPr>
+      <w:r>
         <w:rPr>
           <w:noProof/>
           <w:lang w:eastAsia="es-CO"/>
         </w:rPr>
-      </w:pPr>
+        <w:lastRenderedPageBreak/>
+        <w:drawing>
+          <wp:inline distT="0" distB="0" distL="0" distR="0">
+            <wp:extent cx="5612130" cy="3555365"/>
+            <wp:effectExtent l="0" t="0" r="7620" b="6985"/>
+            <wp:docPr id="17" name="Imagen 17"/>
+            <wp:cNvGraphicFramePr>
+              <a:graphicFrameLocks xmlns:a="http://schemas.openxmlformats.org/drawingml/2006/main" noChangeAspect="1"/>
+            </wp:cNvGraphicFramePr>
+            <a:graphic xmlns:a="http://schemas.openxmlformats.org/drawingml/2006/main">
+              <a:graphicData uri="http://schemas.openxmlformats.org/drawingml/2006/picture">
+                <pic:pic xmlns:pic="http://schemas.openxmlformats.org/drawingml/2006/picture">
+                  <pic:nvPicPr>
+                    <pic:cNvPr id="17" name="EB4AC82.tmp"/>
+                    <pic:cNvPicPr/>
+                  </pic:nvPicPr>
+                  <pic:blipFill>
+                    <a:blip r:embed="rId16">
+                      <a:extLst>
+                        <a:ext uri="{28A0092B-C50C-407E-A947-70E740481C1C}">
+                          <a14:useLocalDpi xmlns:a14="http://schemas.microsoft.com/office/drawing/2010/main" val="0"/>
+                        </a:ext>
+                      </a:extLst>
+                    </a:blip>
+                    <a:stretch>
+                      <a:fillRect/>
+                    </a:stretch>
+                  </pic:blipFill>
+                  <pic:spPr>
+                    <a:xfrm>
+                      <a:off x="0" y="0"/>
+                      <a:ext cx="5612130" cy="3555365"/>
+                    </a:xfrm>
+                    <a:prstGeom prst="rect">
+                      <a:avLst/>
+                    </a:prstGeom>
+                  </pic:spPr>
+                </pic:pic>
+              </a:graphicData>
+            </a:graphic>
+          </wp:inline>
+        </w:drawing>
+      </w:r>
+    </w:p>
+    <w:p>
+      <w:pPr>
+        <w:rPr>
+          <w:lang w:val="es-ES"/>
+        </w:rPr>
+      </w:pPr>
+      <w:r>
+        <w:rPr>
+          <w:lang w:val="es-ES"/>
+        </w:rPr>
+        <w:t xml:space="preserve">Realizamos el </w:t>
+      </w:r>
+      <w:proofErr w:type="spellStart"/>
+      <w:r>
+        <w:rPr>
+          <w:lang w:val="es-ES"/>
+        </w:rPr>
+        <w:t>commit</w:t>
+      </w:r>
+      <w:proofErr w:type="spellEnd"/>
+      <w:r>
+        <w:rPr>
+          <w:lang w:val="es-ES"/>
+        </w:rPr>
+        <w:t xml:space="preserve"> con los cambios realizados con el siguiente comando</w:t>
+      </w:r>
     </w:p>
     <w:p>
       <w:pPr>
@@ -1231,7 +1518,6 @@
           <w:noProof/>
           <w:lang w:eastAsia="es-CO"/>
         </w:rPr>
-        <w:lastRenderedPageBreak/>
         <w:drawing>
           <wp:inline distT="0" distB="0" distL="0" distR="0">
             <wp:extent cx="5612130" cy="1657350"/>
@@ -1248,7 +1534,7 @@
                     <pic:cNvPicPr/>
                   </pic:nvPicPr>
                   <pic:blipFill rotWithShape="1">
-                    <a:blip r:embed="rId16">
+                    <a:blip r:embed="rId17">
                       <a:extLst>
                         <a:ext uri="{28A0092B-C50C-407E-A947-70E740481C1C}">
                           <a14:useLocalDpi xmlns:a14="http://schemas.microsoft.com/office/drawing/2010/main" val="0"/>
@@ -1336,7 +1622,7 @@
                     <pic:cNvPicPr/>
                   </pic:nvPicPr>
                   <pic:blipFill rotWithShape="1">
-                    <a:blip r:embed="rId17">
+                    <a:blip r:embed="rId18">
                       <a:extLst>
                         <a:ext uri="{28A0092B-C50C-407E-A947-70E740481C1C}">
                           <a14:useLocalDpi xmlns:a14="http://schemas.microsoft.com/office/drawing/2010/main" val="0"/>
@@ -1408,6 +1694,7 @@
           <w:noProof/>
           <w:lang w:eastAsia="es-CO"/>
         </w:rPr>
+        <w:lastRenderedPageBreak/>
         <w:drawing>
           <wp:inline distT="0" distB="0" distL="0" distR="0">
             <wp:extent cx="5612130" cy="3555365"/>
@@ -1421,80 +1708,6 @@
                 <pic:pic xmlns:pic="http://schemas.openxmlformats.org/drawingml/2006/picture">
                   <pic:nvPicPr>
                     <pic:cNvPr id="20" name="EB44770.tmp"/>
-                    <pic:cNvPicPr/>
-                  </pic:nvPicPr>
-                  <pic:blipFill>
-                    <a:blip r:embed="rId18">
-                      <a:extLst>
-                        <a:ext uri="{28A0092B-C50C-407E-A947-70E740481C1C}">
-                          <a14:useLocalDpi xmlns:a14="http://schemas.microsoft.com/office/drawing/2010/main" val="0"/>
-                        </a:ext>
-                      </a:extLst>
-                    </a:blip>
-                    <a:stretch>
-                      <a:fillRect/>
-                    </a:stretch>
-                  </pic:blipFill>
-                  <pic:spPr>
-                    <a:xfrm>
-                      <a:off x="0" y="0"/>
-                      <a:ext cx="5612130" cy="3555365"/>
-                    </a:xfrm>
-                    <a:prstGeom prst="rect">
-                      <a:avLst/>
-                    </a:prstGeom>
-                  </pic:spPr>
-                </pic:pic>
-              </a:graphicData>
-            </a:graphic>
-          </wp:inline>
-        </w:drawing>
-      </w:r>
-      <w:r>
-        <w:rPr>
-          <w:lang w:val="es-ES"/>
-        </w:rPr>
-        <w:t xml:space="preserve"> </w:t>
-      </w:r>
-    </w:p>
-    <w:p>
-      <w:pPr>
-        <w:rPr>
-          <w:lang w:val="es-ES"/>
-        </w:rPr>
-      </w:pPr>
-      <w:r>
-        <w:rPr>
-          <w:lang w:val="es-ES"/>
-        </w:rPr>
-        <w:lastRenderedPageBreak/>
-        <w:t>Subimos los cambios incorporados a la rama principal al repositorio remoto, con el siguiente comando</w:t>
-      </w:r>
-    </w:p>
-    <w:p>
-      <w:pPr>
-        <w:rPr>
-          <w:lang w:val="es-ES"/>
-        </w:rPr>
-      </w:pPr>
-      <w:r>
-        <w:rPr>
-          <w:noProof/>
-          <w:lang w:eastAsia="es-CO"/>
-        </w:rPr>
-        <w:drawing>
-          <wp:inline distT="0" distB="0" distL="0" distR="0">
-            <wp:extent cx="5612130" cy="3555365"/>
-            <wp:effectExtent l="0" t="0" r="7620" b="6985"/>
-            <wp:docPr id="21" name="Imagen 21"/>
-            <wp:cNvGraphicFramePr>
-              <a:graphicFrameLocks xmlns:a="http://schemas.openxmlformats.org/drawingml/2006/main" noChangeAspect="1"/>
-            </wp:cNvGraphicFramePr>
-            <a:graphic xmlns:a="http://schemas.openxmlformats.org/drawingml/2006/main">
-              <a:graphicData uri="http://schemas.openxmlformats.org/drawingml/2006/picture">
-                <pic:pic xmlns:pic="http://schemas.openxmlformats.org/drawingml/2006/picture">
-                  <pic:nvPicPr>
-                    <pic:cNvPr id="21" name="EB4D525.tmp"/>
                     <pic:cNvPicPr/>
                   </pic:nvPicPr>
                   <pic:blipFill>
@@ -1524,18 +1737,24 @@
           </wp:inline>
         </w:drawing>
       </w:r>
-    </w:p>
-    <w:p>
-      <w:pPr>
-        <w:rPr>
-          <w:lang w:val="es-ES"/>
-        </w:rPr>
-      </w:pPr>
-      <w:r>
-        <w:rPr>
-          <w:lang w:val="es-ES"/>
-        </w:rPr>
-        <w:t>Como ya nos vamos a utilizar más la rama creada para trabajar la HU, procedemos a borrarla con el siguiente comando</w:t>
+      <w:r>
+        <w:rPr>
+          <w:lang w:val="es-ES"/>
+        </w:rPr>
+        <w:t xml:space="preserve"> </w:t>
+      </w:r>
+    </w:p>
+    <w:p>
+      <w:pPr>
+        <w:rPr>
+          <w:lang w:val="es-ES"/>
+        </w:rPr>
+      </w:pPr>
+      <w:r>
+        <w:rPr>
+          <w:lang w:val="es-ES"/>
+        </w:rPr>
+        <w:t>Subimos los cambios incorporados a la rama principal al repositorio remoto, con el siguiente comando</w:t>
       </w:r>
     </w:p>
     <w:p>
@@ -1549,6 +1768,74 @@
           <w:noProof/>
           <w:lang w:eastAsia="es-CO"/>
         </w:rPr>
+        <w:drawing>
+          <wp:inline distT="0" distB="0" distL="0" distR="0">
+            <wp:extent cx="5612130" cy="3555365"/>
+            <wp:effectExtent l="0" t="0" r="7620" b="6985"/>
+            <wp:docPr id="21" name="Imagen 21"/>
+            <wp:cNvGraphicFramePr>
+              <a:graphicFrameLocks xmlns:a="http://schemas.openxmlformats.org/drawingml/2006/main" noChangeAspect="1"/>
+            </wp:cNvGraphicFramePr>
+            <a:graphic xmlns:a="http://schemas.openxmlformats.org/drawingml/2006/main">
+              <a:graphicData uri="http://schemas.openxmlformats.org/drawingml/2006/picture">
+                <pic:pic xmlns:pic="http://schemas.openxmlformats.org/drawingml/2006/picture">
+                  <pic:nvPicPr>
+                    <pic:cNvPr id="21" name="EB4D525.tmp"/>
+                    <pic:cNvPicPr/>
+                  </pic:nvPicPr>
+                  <pic:blipFill>
+                    <a:blip r:embed="rId20">
+                      <a:extLst>
+                        <a:ext uri="{28A0092B-C50C-407E-A947-70E740481C1C}">
+                          <a14:useLocalDpi xmlns:a14="http://schemas.microsoft.com/office/drawing/2010/main" val="0"/>
+                        </a:ext>
+                      </a:extLst>
+                    </a:blip>
+                    <a:stretch>
+                      <a:fillRect/>
+                    </a:stretch>
+                  </pic:blipFill>
+                  <pic:spPr>
+                    <a:xfrm>
+                      <a:off x="0" y="0"/>
+                      <a:ext cx="5612130" cy="3555365"/>
+                    </a:xfrm>
+                    <a:prstGeom prst="rect">
+                      <a:avLst/>
+                    </a:prstGeom>
+                  </pic:spPr>
+                </pic:pic>
+              </a:graphicData>
+            </a:graphic>
+          </wp:inline>
+        </w:drawing>
+      </w:r>
+    </w:p>
+    <w:p>
+      <w:pPr>
+        <w:rPr>
+          <w:lang w:val="es-ES"/>
+        </w:rPr>
+      </w:pPr>
+      <w:r>
+        <w:rPr>
+          <w:lang w:val="es-ES"/>
+        </w:rPr>
+        <w:t>Como ya nos vamos a utilizar más la rama creada para trabajar la HU, procedemos a borrarla con el siguiente comando</w:t>
+      </w:r>
+    </w:p>
+    <w:p>
+      <w:pPr>
+        <w:rPr>
+          <w:lang w:val="es-ES"/>
+        </w:rPr>
+      </w:pPr>
+      <w:r>
+        <w:rPr>
+          <w:noProof/>
+          <w:lang w:eastAsia="es-CO"/>
+        </w:rPr>
+        <w:lastRenderedPageBreak/>
         <w:drawing>
           <wp:inline distT="0" distB="0" distL="0" distR="0">
             <wp:extent cx="5612130" cy="1507490"/>
@@ -1565,7 +1852,7 @@
                     <pic:cNvPicPr/>
                   </pic:nvPicPr>
                   <pic:blipFill rotWithShape="1">
-                    <a:blip r:embed="rId20">
+                    <a:blip r:embed="rId21">
                       <a:extLst>
                         <a:ext uri="{28A0092B-C50C-407E-A947-70E740481C1C}">
                           <a14:useLocalDpi xmlns:a14="http://schemas.microsoft.com/office/drawing/2010/main" val="0"/>
@@ -1639,7 +1926,7 @@
                     <pic:cNvPicPr/>
                   </pic:nvPicPr>
                   <pic:blipFill>
-                    <a:blip r:embed="rId21">
+                    <a:blip r:embed="rId22">
                       <a:extLst>
                         <a:ext uri="{28A0092B-C50C-407E-A947-70E740481C1C}">
                           <a14:useLocalDpi xmlns:a14="http://schemas.microsoft.com/office/drawing/2010/main" val="0"/>
@@ -1692,7 +1979,6 @@
           <w:sz w:val="28"/>
           <w:lang w:val="es-ES"/>
         </w:rPr>
-        <w:lastRenderedPageBreak/>
         <w:t xml:space="preserve">Se requiere crear un servicio </w:t>
       </w:r>
       <w:proofErr w:type="spellStart"/>
@@ -1726,14 +2012,12 @@
         </w:rPr>
         <w:t xml:space="preserve">Para llevar a cabo esta tarea vamos a crear una rama específica para poder trabajar esta </w:t>
       </w:r>
-      <w:proofErr w:type="spellStart"/>
-      <w:r>
-        <w:rPr>
-          <w:lang w:val="es-ES"/>
-        </w:rPr>
-        <w:t>hu</w:t>
-      </w:r>
-      <w:proofErr w:type="spellEnd"/>
+      <w:r>
+        <w:rPr>
+          <w:lang w:val="es-ES"/>
+        </w:rPr>
+        <w:t>HU</w:t>
+      </w:r>
       <w:r>
         <w:rPr>
           <w:lang w:val="es-ES"/>
@@ -1743,6 +2027,7 @@
       <w:proofErr w:type="spellStart"/>
       <w:r>
         <w:rPr>
+          <w:b/>
           <w:lang w:val="es-ES"/>
         </w:rPr>
         <w:t>git</w:t>
@@ -1750,6 +2035,7 @@
       <w:proofErr w:type="spellEnd"/>
       <w:r>
         <w:rPr>
+          <w:b/>
           <w:lang w:val="es-ES"/>
         </w:rPr>
         <w:t xml:space="preserve"> </w:t>
@@ -1757,6 +2043,7 @@
       <w:proofErr w:type="spellStart"/>
       <w:r>
         <w:rPr>
+          <w:b/>
           <w:lang w:val="es-ES"/>
         </w:rPr>
         <w:t>checkout</w:t>
@@ -1764,6 +2051,7 @@
       <w:proofErr w:type="spellEnd"/>
       <w:r>
         <w:rPr>
+          <w:b/>
           <w:lang w:val="es-ES"/>
         </w:rPr>
         <w:t xml:space="preserve"> -b </w:t>
@@ -1771,6 +2059,7 @@
       <w:proofErr w:type="spellStart"/>
       <w:r>
         <w:rPr>
+          <w:b/>
           <w:lang w:val="es-ES"/>
         </w:rPr>
         <w:t>postHour</w:t>
@@ -1810,7 +2099,7 @@
                     <pic:cNvPicPr/>
                   </pic:nvPicPr>
                   <pic:blipFill rotWithShape="1">
-                    <a:blip r:embed="rId22">
+                    <a:blip r:embed="rId23">
                       <a:extLst>
                         <a:ext uri="{28A0092B-C50C-407E-A947-70E740481C1C}">
                           <a14:useLocalDpi xmlns:a14="http://schemas.microsoft.com/office/drawing/2010/main" val="0"/>
@@ -1881,6 +2170,7 @@
         <w:rPr>
           <w:lang w:val="es-ES"/>
         </w:rPr>
+        <w:lastRenderedPageBreak/>
         <w:t xml:space="preserve"> </w:t>
       </w:r>
       <w:r>
@@ -1904,7 +2194,7 @@
                     <pic:cNvPicPr/>
                   </pic:nvPicPr>
                   <pic:blipFill>
-                    <a:blip r:embed="rId23">
+                    <a:blip r:embed="rId24">
                       <a:extLst>
                         <a:ext uri="{28A0092B-C50C-407E-A947-70E740481C1C}">
                           <a14:useLocalDpi xmlns:a14="http://schemas.microsoft.com/office/drawing/2010/main" val="0"/>
@@ -1960,6 +2250,7 @@
       <w:proofErr w:type="spellStart"/>
       <w:r>
         <w:rPr>
+          <w:b/>
           <w:lang w:val="es-ES"/>
         </w:rPr>
         <w:t>git</w:t>
@@ -1967,6 +2258,7 @@
       <w:proofErr w:type="spellEnd"/>
       <w:r>
         <w:rPr>
+          <w:b/>
           <w:lang w:val="es-ES"/>
         </w:rPr>
         <w:t xml:space="preserve"> </w:t>
@@ -1975,6 +2267,7 @@
       <w:proofErr w:type="gramStart"/>
       <w:r>
         <w:rPr>
+          <w:b/>
           <w:lang w:val="es-ES"/>
         </w:rPr>
         <w:t>add</w:t>
@@ -1982,6 +2275,7 @@
       <w:proofErr w:type="spellEnd"/>
       <w:r>
         <w:rPr>
+          <w:b/>
           <w:lang w:val="es-ES"/>
         </w:rPr>
         <w:t xml:space="preserve"> .</w:t>
@@ -1998,7 +2292,6 @@
         <w:rPr>
           <w:lang w:val="es-ES"/>
         </w:rPr>
-        <w:lastRenderedPageBreak/>
         <w:t xml:space="preserve"> </w:t>
       </w:r>
       <w:r>
@@ -2022,7 +2315,7 @@
                     <pic:cNvPicPr/>
                   </pic:nvPicPr>
                   <pic:blipFill rotWithShape="1">
-                    <a:blip r:embed="rId24">
+                    <a:blip r:embed="rId25">
                       <a:extLst>
                         <a:ext uri="{28A0092B-C50C-407E-A947-70E740481C1C}">
                           <a14:useLocalDpi xmlns:a14="http://schemas.microsoft.com/office/drawing/2010/main" val="0"/>
@@ -2094,6 +2387,7 @@
           <w:noProof/>
           <w:lang w:eastAsia="es-CO"/>
         </w:rPr>
+        <w:lastRenderedPageBreak/>
         <w:drawing>
           <wp:inline distT="0" distB="0" distL="0" distR="0">
             <wp:extent cx="5612130" cy="3555365"/>
@@ -2110,7 +2404,7 @@
                     <pic:cNvPicPr/>
                   </pic:nvPicPr>
                   <pic:blipFill>
-                    <a:blip r:embed="rId25">
+                    <a:blip r:embed="rId26">
                       <a:extLst>
                         <a:ext uri="{28A0092B-C50C-407E-A947-70E740481C1C}">
                           <a14:useLocalDpi xmlns:a14="http://schemas.microsoft.com/office/drawing/2010/main" val="0"/>
@@ -2210,7 +2504,7 @@
                     <pic:cNvPicPr/>
                   </pic:nvPicPr>
                   <pic:blipFill rotWithShape="1">
-                    <a:blip r:embed="rId26">
+                    <a:blip r:embed="rId27">
                       <a:extLst>
                         <a:ext uri="{28A0092B-C50C-407E-A947-70E740481C1C}">
                           <a14:useLocalDpi xmlns:a14="http://schemas.microsoft.com/office/drawing/2010/main" val="0"/>
@@ -2254,34 +2548,34 @@
         <w:rPr>
           <w:lang w:val="es-ES"/>
         </w:rPr>
+        <w:t xml:space="preserve">Una vez verificada la solución a la historia de usuario, procedemos a realizar el </w:t>
+      </w:r>
+      <w:proofErr w:type="spellStart"/>
+      <w:r>
+        <w:rPr>
+          <w:lang w:val="es-ES"/>
+        </w:rPr>
+        <w:t>merge</w:t>
+      </w:r>
+      <w:proofErr w:type="spellEnd"/>
+      <w:r>
+        <w:rPr>
+          <w:lang w:val="es-ES"/>
+        </w:rPr>
+        <w:t xml:space="preserve"> con la rama principal, con el siguiente comando</w:t>
+      </w:r>
+    </w:p>
+    <w:p>
+      <w:pPr>
+        <w:rPr>
+          <w:lang w:val="es-ES"/>
+        </w:rPr>
+      </w:pPr>
+      <w:r>
+        <w:rPr>
+          <w:lang w:val="es-ES"/>
+        </w:rPr>
         <w:lastRenderedPageBreak/>
-        <w:t xml:space="preserve">Una vez verificada la solución a la historia de usuario, procedemos a realizar el </w:t>
-      </w:r>
-      <w:proofErr w:type="spellStart"/>
-      <w:r>
-        <w:rPr>
-          <w:lang w:val="es-ES"/>
-        </w:rPr>
-        <w:t>merge</w:t>
-      </w:r>
-      <w:proofErr w:type="spellEnd"/>
-      <w:r>
-        <w:rPr>
-          <w:lang w:val="es-ES"/>
-        </w:rPr>
-        <w:t xml:space="preserve"> con la rama principal, con el siguiente comando</w:t>
-      </w:r>
-    </w:p>
-    <w:p>
-      <w:pPr>
-        <w:rPr>
-          <w:lang w:val="es-ES"/>
-        </w:rPr>
-      </w:pPr>
-      <w:r>
-        <w:rPr>
-          <w:lang w:val="es-ES"/>
-        </w:rPr>
         <w:t xml:space="preserve">  </w:t>
       </w:r>
       <w:r>
@@ -2305,7 +2599,7 @@
                     <pic:cNvPicPr/>
                   </pic:nvPicPr>
                   <pic:blipFill>
-                    <a:blip r:embed="rId27">
+                    <a:blip r:embed="rId28">
                       <a:extLst>
                         <a:ext uri="{28A0092B-C50C-407E-A947-70E740481C1C}">
                           <a14:useLocalDpi xmlns:a14="http://schemas.microsoft.com/office/drawing/2010/main" val="0"/>
@@ -2372,7 +2666,7 @@
                     <pic:cNvPicPr/>
                   </pic:nvPicPr>
                   <pic:blipFill rotWithShape="1">
-                    <a:blip r:embed="rId28">
+                    <a:blip r:embed="rId29">
                       <a:extLst>
                         <a:ext uri="{28A0092B-C50C-407E-A947-70E740481C1C}">
                           <a14:useLocalDpi xmlns:a14="http://schemas.microsoft.com/office/drawing/2010/main" val="0"/>
@@ -2461,7 +2755,7 @@
                     <pic:cNvPicPr/>
                   </pic:nvPicPr>
                   <pic:blipFill rotWithShape="1">
-                    <a:blip r:embed="rId29">
+                    <a:blip r:embed="rId30">
                       <a:extLst>
                         <a:ext uri="{28A0092B-C50C-407E-A947-70E740481C1C}">
                           <a14:useLocalDpi xmlns:a14="http://schemas.microsoft.com/office/drawing/2010/main" val="0"/>
@@ -2535,7 +2829,7 @@
                     <pic:cNvPicPr/>
                   </pic:nvPicPr>
                   <pic:blipFill>
-                    <a:blip r:embed="rId30">
+                    <a:blip r:embed="rId31">
                       <a:extLst>
                         <a:ext uri="{28A0092B-C50C-407E-A947-70E740481C1C}">
                           <a14:useLocalDpi xmlns:a14="http://schemas.microsoft.com/office/drawing/2010/main" val="0"/>
@@ -2613,6 +2907,7 @@
       <w:proofErr w:type="spellStart"/>
       <w:r>
         <w:rPr>
+          <w:b/>
           <w:lang w:val="es-ES"/>
         </w:rPr>
         <w:t>git</w:t>
@@ -2620,6 +2915,7 @@
       <w:proofErr w:type="spellEnd"/>
       <w:r>
         <w:rPr>
+          <w:b/>
           <w:lang w:val="es-ES"/>
         </w:rPr>
         <w:t xml:space="preserve"> </w:t>
@@ -2627,6 +2923,7 @@
       <w:proofErr w:type="spellStart"/>
       <w:r>
         <w:rPr>
+          <w:b/>
           <w:lang w:val="es-ES"/>
         </w:rPr>
         <w:t>checkout</w:t>
@@ -2634,6 +2931,7 @@
       <w:proofErr w:type="spellEnd"/>
       <w:r>
         <w:rPr>
+          <w:b/>
           <w:lang w:val="es-ES"/>
         </w:rPr>
         <w:t xml:space="preserve"> -b </w:t>
@@ -2641,6 +2939,7 @@
       <w:proofErr w:type="spellStart"/>
       <w:r>
         <w:rPr>
+          <w:b/>
           <w:lang w:val="es-ES"/>
         </w:rPr>
         <w:t>apiDoc</w:t>
@@ -2657,8 +2956,50 @@
         <w:rPr>
           <w:lang w:val="es-ES"/>
         </w:rPr>
+        <w:lastRenderedPageBreak/>
         <w:t xml:space="preserve"> </w:t>
       </w:r>
+      <w:r>
+        <w:rPr>
+          <w:noProof/>
+          <w:lang w:eastAsia="es-CO"/>
+        </w:rPr>
+        <w:drawing>
+          <wp:inline distT="0" distB="0" distL="0" distR="0" wp14:anchorId="733ECCDD" wp14:editId="5C702AEC">
+            <wp:extent cx="5562600" cy="1828800"/>
+            <wp:effectExtent l="0" t="0" r="0" b="0"/>
+            <wp:docPr id="16" name="Imagen 16"/>
+            <wp:cNvGraphicFramePr>
+              <a:graphicFrameLocks xmlns:a="http://schemas.openxmlformats.org/drawingml/2006/main" noChangeAspect="1"/>
+            </wp:cNvGraphicFramePr>
+            <a:graphic xmlns:a="http://schemas.openxmlformats.org/drawingml/2006/main">
+              <a:graphicData uri="http://schemas.openxmlformats.org/drawingml/2006/picture">
+                <pic:pic xmlns:pic="http://schemas.openxmlformats.org/drawingml/2006/picture">
+                  <pic:nvPicPr>
+                    <pic:cNvPr id="1" name=""/>
+                    <pic:cNvPicPr/>
+                  </pic:nvPicPr>
+                  <pic:blipFill>
+                    <a:blip r:embed="rId32"/>
+                    <a:stretch>
+                      <a:fillRect/>
+                    </a:stretch>
+                  </pic:blipFill>
+                  <pic:spPr>
+                    <a:xfrm>
+                      <a:off x="0" y="0"/>
+                      <a:ext cx="5562600" cy="1828800"/>
+                    </a:xfrm>
+                    <a:prstGeom prst="rect">
+                      <a:avLst/>
+                    </a:prstGeom>
+                  </pic:spPr>
+                </pic:pic>
+              </a:graphicData>
+            </a:graphic>
+          </wp:inline>
+        </w:drawing>
+      </w:r>
     </w:p>
     <w:p>
       <w:pPr>
@@ -2675,6 +3016,7 @@
       <w:proofErr w:type="spellStart"/>
       <w:r>
         <w:rPr>
+          <w:b/>
           <w:lang w:val="es-ES"/>
         </w:rPr>
         <w:t>git</w:t>
@@ -2682,6 +3024,7 @@
       <w:proofErr w:type="spellEnd"/>
       <w:r>
         <w:rPr>
+          <w:b/>
           <w:lang w:val="es-ES"/>
         </w:rPr>
         <w:t xml:space="preserve"> status</w:t>
@@ -2699,6 +3042,47 @@
         </w:rPr>
         <w:t xml:space="preserve"> </w:t>
       </w:r>
+      <w:r>
+        <w:rPr>
+          <w:noProof/>
+          <w:lang w:eastAsia="es-CO"/>
+        </w:rPr>
+        <w:drawing>
+          <wp:inline distT="0" distB="0" distL="0" distR="0" wp14:anchorId="107D8FBB" wp14:editId="32D34FDD">
+            <wp:extent cx="5612130" cy="2354580"/>
+            <wp:effectExtent l="0" t="0" r="7620" b="7620"/>
+            <wp:docPr id="23" name="Imagen 23"/>
+            <wp:cNvGraphicFramePr>
+              <a:graphicFrameLocks xmlns:a="http://schemas.openxmlformats.org/drawingml/2006/main" noChangeAspect="1"/>
+            </wp:cNvGraphicFramePr>
+            <a:graphic xmlns:a="http://schemas.openxmlformats.org/drawingml/2006/main">
+              <a:graphicData uri="http://schemas.openxmlformats.org/drawingml/2006/picture">
+                <pic:pic xmlns:pic="http://schemas.openxmlformats.org/drawingml/2006/picture">
+                  <pic:nvPicPr>
+                    <pic:cNvPr id="1" name=""/>
+                    <pic:cNvPicPr/>
+                  </pic:nvPicPr>
+                  <pic:blipFill>
+                    <a:blip r:embed="rId33"/>
+                    <a:stretch>
+                      <a:fillRect/>
+                    </a:stretch>
+                  </pic:blipFill>
+                  <pic:spPr>
+                    <a:xfrm>
+                      <a:off x="0" y="0"/>
+                      <a:ext cx="5612130" cy="2354580"/>
+                    </a:xfrm>
+                    <a:prstGeom prst="rect">
+                      <a:avLst/>
+                    </a:prstGeom>
+                  </pic:spPr>
+                </pic:pic>
+              </a:graphicData>
+            </a:graphic>
+          </wp:inline>
+        </w:drawing>
+      </w:r>
     </w:p>
     <w:p>
       <w:pPr>
@@ -2729,6 +3113,7 @@
       <w:proofErr w:type="spellStart"/>
       <w:r>
         <w:rPr>
+          <w:b/>
           <w:lang w:val="es-ES"/>
         </w:rPr>
         <w:t>git</w:t>
@@ -2736,6 +3121,7 @@
       <w:proofErr w:type="spellEnd"/>
       <w:r>
         <w:rPr>
+          <w:b/>
           <w:lang w:val="es-ES"/>
         </w:rPr>
         <w:t xml:space="preserve"> </w:t>
@@ -2744,6 +3130,7 @@
       <w:proofErr w:type="gramStart"/>
       <w:r>
         <w:rPr>
+          <w:b/>
           <w:lang w:val="es-ES"/>
         </w:rPr>
         <w:t>add</w:t>
@@ -2751,6 +3138,7 @@
       <w:proofErr w:type="spellEnd"/>
       <w:r>
         <w:rPr>
+          <w:b/>
           <w:lang w:val="es-ES"/>
         </w:rPr>
         <w:t xml:space="preserve"> .</w:t>
@@ -2769,6 +3157,122 @@
         </w:rPr>
         <w:t xml:space="preserve"> </w:t>
       </w:r>
+      <w:r>
+        <w:rPr>
+          <w:noProof/>
+          <w:lang w:eastAsia="es-CO"/>
+        </w:rPr>
+        <w:drawing>
+          <wp:inline distT="0" distB="0" distL="0" distR="0" wp14:anchorId="61C03E6E" wp14:editId="6E04522F">
+            <wp:extent cx="4210050" cy="447675"/>
+            <wp:effectExtent l="0" t="0" r="0" b="9525"/>
+            <wp:docPr id="24" name="Imagen 24"/>
+            <wp:cNvGraphicFramePr>
+              <a:graphicFrameLocks xmlns:a="http://schemas.openxmlformats.org/drawingml/2006/main" noChangeAspect="1"/>
+            </wp:cNvGraphicFramePr>
+            <a:graphic xmlns:a="http://schemas.openxmlformats.org/drawingml/2006/main">
+              <a:graphicData uri="http://schemas.openxmlformats.org/drawingml/2006/picture">
+                <pic:pic xmlns:pic="http://schemas.openxmlformats.org/drawingml/2006/picture">
+                  <pic:nvPicPr>
+                    <pic:cNvPr id="1" name=""/>
+                    <pic:cNvPicPr/>
+                  </pic:nvPicPr>
+                  <pic:blipFill>
+                    <a:blip r:embed="rId34"/>
+                    <a:stretch>
+                      <a:fillRect/>
+                    </a:stretch>
+                  </pic:blipFill>
+                  <pic:spPr>
+                    <a:xfrm>
+                      <a:off x="0" y="0"/>
+                      <a:ext cx="4210050" cy="447675"/>
+                    </a:xfrm>
+                    <a:prstGeom prst="rect">
+                      <a:avLst/>
+                    </a:prstGeom>
+                  </pic:spPr>
+                </pic:pic>
+              </a:graphicData>
+            </a:graphic>
+          </wp:inline>
+        </w:drawing>
+      </w:r>
+    </w:p>
+    <w:p>
+      <w:pPr>
+        <w:rPr>
+          <w:lang w:val="es-ES"/>
+        </w:rPr>
+      </w:pPr>
+      <w:r>
+        <w:rPr>
+          <w:lang w:val="es-ES"/>
+        </w:rPr>
+        <w:t xml:space="preserve">Realizamos el </w:t>
+      </w:r>
+      <w:proofErr w:type="spellStart"/>
+      <w:r>
+        <w:rPr>
+          <w:lang w:val="es-ES"/>
+        </w:rPr>
+        <w:t>commit</w:t>
+      </w:r>
+      <w:proofErr w:type="spellEnd"/>
+      <w:r>
+        <w:rPr>
+          <w:lang w:val="es-ES"/>
+        </w:rPr>
+        <w:t xml:space="preserve"> con los cambios realizados con el siguiente comando</w:t>
+      </w:r>
+    </w:p>
+    <w:p>
+      <w:pPr>
+        <w:rPr>
+          <w:lang w:val="es-ES"/>
+        </w:rPr>
+      </w:pPr>
+      <w:r>
+        <w:rPr>
+          <w:noProof/>
+          <w:lang w:eastAsia="es-CO"/>
+        </w:rPr>
+        <w:drawing>
+          <wp:inline distT="0" distB="0" distL="0" distR="0" wp14:anchorId="07C89567" wp14:editId="2FE4E13C">
+            <wp:extent cx="5612130" cy="1967865"/>
+            <wp:effectExtent l="0" t="0" r="7620" b="0"/>
+            <wp:docPr id="25" name="Imagen 25"/>
+            <wp:cNvGraphicFramePr>
+              <a:graphicFrameLocks xmlns:a="http://schemas.openxmlformats.org/drawingml/2006/main" noChangeAspect="1"/>
+            </wp:cNvGraphicFramePr>
+            <a:graphic xmlns:a="http://schemas.openxmlformats.org/drawingml/2006/main">
+              <a:graphicData uri="http://schemas.openxmlformats.org/drawingml/2006/picture">
+                <pic:pic xmlns:pic="http://schemas.openxmlformats.org/drawingml/2006/picture">
+                  <pic:nvPicPr>
+                    <pic:cNvPr id="1" name=""/>
+                    <pic:cNvPicPr/>
+                  </pic:nvPicPr>
+                  <pic:blipFill>
+                    <a:blip r:embed="rId35"/>
+                    <a:stretch>
+                      <a:fillRect/>
+                    </a:stretch>
+                  </pic:blipFill>
+                  <pic:spPr>
+                    <a:xfrm>
+                      <a:off x="0" y="0"/>
+                      <a:ext cx="5612130" cy="1967865"/>
+                    </a:xfrm>
+                    <a:prstGeom prst="rect">
+                      <a:avLst/>
+                    </a:prstGeom>
+                  </pic:spPr>
+                </pic:pic>
+              </a:graphicData>
+            </a:graphic>
+          </wp:inline>
+        </w:drawing>
+      </w:r>
     </w:p>
     <w:p>
       <w:pPr>
@@ -2781,7 +3285,7 @@
           <w:lang w:val="es-ES"/>
         </w:rPr>
         <w:lastRenderedPageBreak/>
-        <w:t xml:space="preserve">Realizamos el </w:t>
+        <w:t xml:space="preserve"> Una vez realizado el </w:t>
       </w:r>
       <w:proofErr w:type="spellStart"/>
       <w:r>
@@ -2795,15 +3299,8 @@
         <w:rPr>
           <w:lang w:val="es-ES"/>
         </w:rPr>
-        <w:t xml:space="preserve"> con los cambios realizados con el siguiente comando</w:t>
-      </w:r>
-    </w:p>
-    <w:p>
-      <w:pPr>
-        <w:rPr>
-          <w:lang w:val="es-ES"/>
-        </w:rPr>
-      </w:pPr>
+        <w:t>, procedemos a pasar a la rama principal con el siguiente comando</w:t>
+      </w:r>
     </w:p>
     <w:p>
       <w:pPr>
@@ -2817,99 +3314,259 @@
         </w:rPr>
         <w:t xml:space="preserve"> </w:t>
       </w:r>
-    </w:p>
-    <w:p>
-      <w:pPr>
-        <w:rPr>
-          <w:lang w:val="es-ES"/>
-        </w:rPr>
-      </w:pPr>
-      <w:r>
-        <w:rPr>
-          <w:lang w:val="es-ES"/>
-        </w:rPr>
-        <w:t xml:space="preserve">Una vez realizado el </w:t>
-      </w:r>
-      <w:proofErr w:type="spellStart"/>
-      <w:r>
-        <w:rPr>
-          <w:lang w:val="es-ES"/>
-        </w:rPr>
-        <w:t>commit</w:t>
-      </w:r>
-      <w:proofErr w:type="spellEnd"/>
-      <w:r>
-        <w:rPr>
-          <w:lang w:val="es-ES"/>
-        </w:rPr>
-        <w:t>, procedemos a pasar a la rama principal con el siguiente comando</w:t>
-      </w:r>
-    </w:p>
-    <w:p>
-      <w:pPr>
-        <w:rPr>
-          <w:lang w:val="es-ES"/>
-        </w:rPr>
-      </w:pPr>
-      <w:r>
-        <w:rPr>
-          <w:lang w:val="es-ES"/>
-        </w:rPr>
+      <w:r>
+        <w:rPr>
+          <w:noProof/>
+          <w:lang w:eastAsia="es-CO"/>
+        </w:rPr>
+        <w:drawing>
+          <wp:inline distT="0" distB="0" distL="0" distR="0" wp14:anchorId="389EFB0F" wp14:editId="47D08085">
+            <wp:extent cx="5581650" cy="2038350"/>
+            <wp:effectExtent l="0" t="0" r="0" b="0"/>
+            <wp:docPr id="26" name="Imagen 26"/>
+            <wp:cNvGraphicFramePr>
+              <a:graphicFrameLocks xmlns:a="http://schemas.openxmlformats.org/drawingml/2006/main" noChangeAspect="1"/>
+            </wp:cNvGraphicFramePr>
+            <a:graphic xmlns:a="http://schemas.openxmlformats.org/drawingml/2006/main">
+              <a:graphicData uri="http://schemas.openxmlformats.org/drawingml/2006/picture">
+                <pic:pic xmlns:pic="http://schemas.openxmlformats.org/drawingml/2006/picture">
+                  <pic:nvPicPr>
+                    <pic:cNvPr id="1" name=""/>
+                    <pic:cNvPicPr/>
+                  </pic:nvPicPr>
+                  <pic:blipFill>
+                    <a:blip r:embed="rId36"/>
+                    <a:stretch>
+                      <a:fillRect/>
+                    </a:stretch>
+                  </pic:blipFill>
+                  <pic:spPr>
+                    <a:xfrm>
+                      <a:off x="0" y="0"/>
+                      <a:ext cx="5581650" cy="2038350"/>
+                    </a:xfrm>
+                    <a:prstGeom prst="rect">
+                      <a:avLst/>
+                    </a:prstGeom>
+                  </pic:spPr>
+                </pic:pic>
+              </a:graphicData>
+            </a:graphic>
+          </wp:inline>
+        </w:drawing>
+      </w:r>
+    </w:p>
+    <w:p>
+      <w:pPr>
+        <w:rPr>
+          <w:lang w:val="es-ES"/>
+        </w:rPr>
+      </w:pPr>
+      <w:r>
+        <w:rPr>
+          <w:lang w:val="es-ES"/>
+        </w:rPr>
+        <w:t xml:space="preserve">Una vez verificada la solución a la historia de usuario, procedemos a realizar el </w:t>
+      </w:r>
+      <w:proofErr w:type="spellStart"/>
+      <w:r>
+        <w:rPr>
+          <w:lang w:val="es-ES"/>
+        </w:rPr>
+        <w:t>merge</w:t>
+      </w:r>
+      <w:proofErr w:type="spellEnd"/>
+      <w:r>
+        <w:rPr>
+          <w:lang w:val="es-ES"/>
+        </w:rPr>
+        <w:t xml:space="preserve"> con la rama principal, con el siguiente comando</w:t>
+      </w:r>
+    </w:p>
+    <w:p>
+      <w:pPr>
+        <w:rPr>
+          <w:lang w:val="es-ES"/>
+        </w:rPr>
+      </w:pPr>
+      <w:r>
+        <w:rPr>
+          <w:lang w:val="es-ES"/>
+        </w:rPr>
+        <w:t xml:space="preserve">  </w:t>
+      </w:r>
+      <w:r>
+        <w:rPr>
+          <w:noProof/>
+          <w:lang w:eastAsia="es-CO"/>
+        </w:rPr>
+        <w:drawing>
+          <wp:inline distT="0" distB="0" distL="0" distR="0" wp14:anchorId="2733A1EA" wp14:editId="6B1CB2C3">
+            <wp:extent cx="5612130" cy="1765300"/>
+            <wp:effectExtent l="0" t="0" r="7620" b="6350"/>
+            <wp:docPr id="27" name="Imagen 27"/>
+            <wp:cNvGraphicFramePr>
+              <a:graphicFrameLocks xmlns:a="http://schemas.openxmlformats.org/drawingml/2006/main" noChangeAspect="1"/>
+            </wp:cNvGraphicFramePr>
+            <a:graphic xmlns:a="http://schemas.openxmlformats.org/drawingml/2006/main">
+              <a:graphicData uri="http://schemas.openxmlformats.org/drawingml/2006/picture">
+                <pic:pic xmlns:pic="http://schemas.openxmlformats.org/drawingml/2006/picture">
+                  <pic:nvPicPr>
+                    <pic:cNvPr id="1" name=""/>
+                    <pic:cNvPicPr/>
+                  </pic:nvPicPr>
+                  <pic:blipFill>
+                    <a:blip r:embed="rId37"/>
+                    <a:stretch>
+                      <a:fillRect/>
+                    </a:stretch>
+                  </pic:blipFill>
+                  <pic:spPr>
+                    <a:xfrm>
+                      <a:off x="0" y="0"/>
+                      <a:ext cx="5612130" cy="1765300"/>
+                    </a:xfrm>
+                    <a:prstGeom prst="rect">
+                      <a:avLst/>
+                    </a:prstGeom>
+                  </pic:spPr>
+                </pic:pic>
+              </a:graphicData>
+            </a:graphic>
+          </wp:inline>
+        </w:drawing>
+      </w:r>
+    </w:p>
+    <w:p>
+      <w:pPr>
+        <w:rPr>
+          <w:lang w:val="es-ES"/>
+        </w:rPr>
+      </w:pPr>
+      <w:r>
+        <w:rPr>
+          <w:lang w:val="es-ES"/>
+        </w:rPr>
+        <w:t>Subimos los cambios incorporados a la rama principal al repositorio remoto, con el siguiente comando</w:t>
+      </w:r>
+    </w:p>
+    <w:p>
+      <w:pPr>
+        <w:rPr>
+          <w:lang w:val="es-ES"/>
+        </w:rPr>
+      </w:pPr>
+      <w:r>
+        <w:rPr>
+          <w:lang w:val="es-ES"/>
+        </w:rPr>
+        <w:lastRenderedPageBreak/>
         <w:t xml:space="preserve"> </w:t>
       </w:r>
-    </w:p>
-    <w:p>
-      <w:pPr>
-        <w:rPr>
-          <w:lang w:val="es-ES"/>
-        </w:rPr>
-      </w:pPr>
-      <w:r>
-        <w:rPr>
-          <w:lang w:val="es-ES"/>
-        </w:rPr>
-        <w:t xml:space="preserve">Una vez verificada la solución a la historia de usuario, procedemos a realizar el </w:t>
-      </w:r>
-      <w:proofErr w:type="spellStart"/>
-      <w:r>
-        <w:rPr>
-          <w:lang w:val="es-ES"/>
-        </w:rPr>
-        <w:t>merge</w:t>
-      </w:r>
-      <w:proofErr w:type="spellEnd"/>
-      <w:r>
-        <w:rPr>
-          <w:lang w:val="es-ES"/>
-        </w:rPr>
-        <w:t xml:space="preserve"> con la rama principal, con el siguiente comando</w:t>
-      </w:r>
-    </w:p>
-    <w:p>
-      <w:pPr>
-        <w:rPr>
-          <w:lang w:val="es-ES"/>
-        </w:rPr>
-      </w:pPr>
-      <w:r>
-        <w:rPr>
-          <w:lang w:val="es-ES"/>
-        </w:rPr>
-        <w:t xml:space="preserve">  </w:t>
-      </w:r>
-    </w:p>
-    <w:p>
-      <w:pPr>
-        <w:rPr>
-          <w:lang w:val="es-ES"/>
-        </w:rPr>
-      </w:pPr>
-      <w:r>
-        <w:rPr>
-          <w:lang w:val="es-ES"/>
-        </w:rPr>
-        <w:t>Subimos los cambios incorporados a la rama principal al repositorio remoto, con el siguiente comando</w:t>
-      </w:r>
+      <w:r>
+        <w:rPr>
+          <w:noProof/>
+          <w:lang w:eastAsia="es-CO"/>
+        </w:rPr>
+        <w:drawing>
+          <wp:inline distT="0" distB="0" distL="0" distR="0" wp14:anchorId="55287F7A" wp14:editId="579292E9">
+            <wp:extent cx="5612130" cy="2633345"/>
+            <wp:effectExtent l="0" t="0" r="7620" b="0"/>
+            <wp:docPr id="28" name="Imagen 28"/>
+            <wp:cNvGraphicFramePr>
+              <a:graphicFrameLocks xmlns:a="http://schemas.openxmlformats.org/drawingml/2006/main" noChangeAspect="1"/>
+            </wp:cNvGraphicFramePr>
+            <a:graphic xmlns:a="http://schemas.openxmlformats.org/drawingml/2006/main">
+              <a:graphicData uri="http://schemas.openxmlformats.org/drawingml/2006/picture">
+                <pic:pic xmlns:pic="http://schemas.openxmlformats.org/drawingml/2006/picture">
+                  <pic:nvPicPr>
+                    <pic:cNvPr id="1" name=""/>
+                    <pic:cNvPicPr/>
+                  </pic:nvPicPr>
+                  <pic:blipFill>
+                    <a:blip r:embed="rId38"/>
+                    <a:stretch>
+                      <a:fillRect/>
+                    </a:stretch>
+                  </pic:blipFill>
+                  <pic:spPr>
+                    <a:xfrm>
+                      <a:off x="0" y="0"/>
+                      <a:ext cx="5612130" cy="2633345"/>
+                    </a:xfrm>
+                    <a:prstGeom prst="rect">
+                      <a:avLst/>
+                    </a:prstGeom>
+                  </pic:spPr>
+                </pic:pic>
+              </a:graphicData>
+            </a:graphic>
+          </wp:inline>
+        </w:drawing>
+      </w:r>
+    </w:p>
+    <w:p>
+      <w:pPr>
+        <w:rPr>
+          <w:lang w:val="es-ES"/>
+        </w:rPr>
+      </w:pPr>
+      <w:r>
+        <w:rPr>
+          <w:lang w:val="es-ES"/>
+        </w:rPr>
+        <w:t>Como ya nos vamos a utilizar más la rama creada para trabajar la HU, procedemos a borrarla con el siguiente comando</w:t>
+      </w:r>
+    </w:p>
+    <w:p>
+      <w:pPr>
+        <w:rPr>
+          <w:lang w:val="es-ES"/>
+        </w:rPr>
+      </w:pPr>
+      <w:r>
+        <w:rPr>
+          <w:noProof/>
+          <w:lang w:eastAsia="es-CO"/>
+        </w:rPr>
+        <w:drawing>
+          <wp:inline distT="0" distB="0" distL="0" distR="0" wp14:anchorId="737C77B1" wp14:editId="0F13B9CE">
+            <wp:extent cx="5612130" cy="1012825"/>
+            <wp:effectExtent l="0" t="0" r="7620" b="0"/>
+            <wp:docPr id="29" name="Imagen 29"/>
+            <wp:cNvGraphicFramePr>
+              <a:graphicFrameLocks xmlns:a="http://schemas.openxmlformats.org/drawingml/2006/main" noChangeAspect="1"/>
+            </wp:cNvGraphicFramePr>
+            <a:graphic xmlns:a="http://schemas.openxmlformats.org/drawingml/2006/main">
+              <a:graphicData uri="http://schemas.openxmlformats.org/drawingml/2006/picture">
+                <pic:pic xmlns:pic="http://schemas.openxmlformats.org/drawingml/2006/picture">
+                  <pic:nvPicPr>
+                    <pic:cNvPr id="1" name=""/>
+                    <pic:cNvPicPr/>
+                  </pic:nvPicPr>
+                  <pic:blipFill>
+                    <a:blip r:embed="rId39"/>
+                    <a:stretch>
+                      <a:fillRect/>
+                    </a:stretch>
+                  </pic:blipFill>
+                  <pic:spPr>
+                    <a:xfrm>
+                      <a:off x="0" y="0"/>
+                      <a:ext cx="5612130" cy="1012825"/>
+                    </a:xfrm>
+                    <a:prstGeom prst="rect">
+                      <a:avLst/>
+                    </a:prstGeom>
+                  </pic:spPr>
+                </pic:pic>
+              </a:graphicData>
+            </a:graphic>
+          </wp:inline>
+        </w:drawing>
+      </w:r>
+      <w:bookmarkStart w:id="0" w:name="_GoBack"/>
+      <w:bookmarkEnd w:id="0"/>
     </w:p>
     <w:p>
       <w:pPr>
@@ -2934,32 +3591,7 @@
         <w:rPr>
           <w:lang w:val="es-ES"/>
         </w:rPr>
-        <w:t>Como ya nos vamos a utilizar más la rama creada para trabajar la HU, procedemos a borrarla con el siguiente comando</w:t>
-      </w:r>
-    </w:p>
-    <w:p>
-      <w:pPr>
-        <w:rPr>
-          <w:lang w:val="es-ES"/>
-        </w:rPr>
-      </w:pPr>
-      <w:r>
-        <w:rPr>
-          <w:lang w:val="es-ES"/>
-        </w:rPr>
-        <w:t xml:space="preserve"> </w:t>
-      </w:r>
-    </w:p>
-    <w:p>
-      <w:pPr>
-        <w:rPr>
-          <w:lang w:val="es-ES"/>
-        </w:rPr>
-      </w:pPr>
-      <w:r>
-        <w:rPr>
-          <w:lang w:val="es-ES"/>
-        </w:rPr>
+        <w:lastRenderedPageBreak/>
         <w:t>El resultado obtenido es el siguiente</w:t>
       </w:r>
       <w:r>
@@ -2983,7 +3615,7 @@
                     <pic:cNvPicPr/>
                   </pic:nvPicPr>
                   <pic:blipFill>
-                    <a:blip r:embed="rId31">
+                    <a:blip r:embed="rId40">
                       <a:extLst>
                         <a:ext uri="{28A0092B-C50C-407E-A947-70E740481C1C}">
                           <a14:useLocalDpi xmlns:a14="http://schemas.microsoft.com/office/drawing/2010/main" val="0"/>
@@ -3013,6 +3645,26 @@
     <w:p>
       <w:pPr>
         <w:pStyle w:val="Prrafodelista"/>
+        <w:rPr>
+          <w:b/>
+          <w:sz w:val="28"/>
+          <w:lang w:val="es-ES"/>
+        </w:rPr>
+      </w:pPr>
+    </w:p>
+    <w:p>
+      <w:pPr>
+        <w:pStyle w:val="Prrafodelista"/>
+        <w:rPr>
+          <w:b/>
+          <w:sz w:val="28"/>
+          <w:lang w:val="es-ES"/>
+        </w:rPr>
+      </w:pPr>
+    </w:p>
+    <w:p>
+      <w:pPr>
+        <w:pStyle w:val="Prrafodelista"/>
         <w:numPr>
           <w:ilvl w:val="0"/>
           <w:numId w:val="1"/>
@@ -3079,7 +3731,6 @@
         <w:rPr>
           <w:lang w:val="es-ES"/>
         </w:rPr>
-        <w:lastRenderedPageBreak/>
         <w:t xml:space="preserve">Para llevar a cabo esta tarea vamos a crear una rama específica para poder trabajar esta </w:t>
       </w:r>
       <w:proofErr w:type="spellStart"/>
@@ -3167,7 +3818,7 @@
                     <pic:cNvPicPr/>
                   </pic:nvPicPr>
                   <pic:blipFill rotWithShape="1">
-                    <a:blip r:embed="rId32">
+                    <a:blip r:embed="rId41">
                       <a:extLst>
                         <a:ext uri="{28A0092B-C50C-407E-A947-70E740481C1C}">
                           <a14:useLocalDpi xmlns:a14="http://schemas.microsoft.com/office/drawing/2010/main" val="0"/>
@@ -3238,6 +3889,7 @@
         <w:rPr>
           <w:lang w:val="es-ES"/>
         </w:rPr>
+        <w:lastRenderedPageBreak/>
         <w:t xml:space="preserve"> </w:t>
       </w:r>
       <w:r>
@@ -3261,7 +3913,7 @@
                     <pic:cNvPicPr/>
                   </pic:nvPicPr>
                   <pic:blipFill>
-                    <a:blip r:embed="rId33">
+                    <a:blip r:embed="rId42">
                       <a:extLst>
                         <a:ext uri="{28A0092B-C50C-407E-A947-70E740481C1C}">
                           <a14:useLocalDpi xmlns:a14="http://schemas.microsoft.com/office/drawing/2010/main" val="0"/>
@@ -3356,7 +4008,6 @@
         <w:rPr>
           <w:lang w:val="es-ES"/>
         </w:rPr>
-        <w:lastRenderedPageBreak/>
         <w:t xml:space="preserve"> </w:t>
       </w:r>
       <w:r>
@@ -3380,7 +4031,7 @@
                     <pic:cNvPicPr/>
                   </pic:nvPicPr>
                   <pic:blipFill>
-                    <a:blip r:embed="rId34">
+                    <a:blip r:embed="rId43">
                       <a:extLst>
                         <a:ext uri="{28A0092B-C50C-407E-A947-70E740481C1C}">
                           <a14:useLocalDpi xmlns:a14="http://schemas.microsoft.com/office/drawing/2010/main" val="0"/>
@@ -3445,6 +4096,7 @@
           <w:noProof/>
           <w:lang w:eastAsia="es-CO"/>
         </w:rPr>
+        <w:lastRenderedPageBreak/>
         <w:drawing>
           <wp:inline distT="0" distB="0" distL="0" distR="0" wp14:anchorId="5D316B89" wp14:editId="4BF73F09">
             <wp:extent cx="5612130" cy="3555365"/>
@@ -3461,7 +4113,7 @@
                     <pic:cNvPicPr/>
                   </pic:nvPicPr>
                   <pic:blipFill>
-                    <a:blip r:embed="rId35">
+                    <a:blip r:embed="rId44">
                       <a:extLst>
                         <a:ext uri="{28A0092B-C50C-407E-A947-70E740481C1C}">
                           <a14:useLocalDpi xmlns:a14="http://schemas.microsoft.com/office/drawing/2010/main" val="0"/>
@@ -3511,7 +4163,6 @@
         <w:rPr>
           <w:lang w:val="es-ES"/>
         </w:rPr>
-        <w:lastRenderedPageBreak/>
         <w:t xml:space="preserve">Una vez realizado el </w:t>
       </w:r>
       <w:proofErr w:type="spellStart"/>
@@ -3556,7 +4207,7 @@
                     <pic:cNvPicPr/>
                   </pic:nvPicPr>
                   <pic:blipFill>
-                    <a:blip r:embed="rId36">
+                    <a:blip r:embed="rId45">
                       <a:extLst>
                         <a:ext uri="{28A0092B-C50C-407E-A947-70E740481C1C}">
                           <a14:useLocalDpi xmlns:a14="http://schemas.microsoft.com/office/drawing/2010/main" val="0"/>
@@ -3593,6 +4244,7 @@
         <w:rPr>
           <w:lang w:val="es-ES"/>
         </w:rPr>
+        <w:lastRenderedPageBreak/>
         <w:t xml:space="preserve">Una vez verificada la solución a la historia de usuario, procedemos a realizar el </w:t>
       </w:r>
       <w:proofErr w:type="spellStart"/>
@@ -3637,7 +4289,7 @@
                     <pic:cNvPicPr/>
                   </pic:nvPicPr>
                   <pic:blipFill>
-                    <a:blip r:embed="rId37">
+                    <a:blip r:embed="rId46">
                       <a:extLst>
                         <a:ext uri="{28A0092B-C50C-407E-A947-70E740481C1C}">
                           <a14:useLocalDpi xmlns:a14="http://schemas.microsoft.com/office/drawing/2010/main" val="0"/>
@@ -3674,20 +4326,20 @@
         <w:rPr>
           <w:lang w:val="es-ES"/>
         </w:rPr>
+        <w:t>Subimos los cambios incorporados a la rama principal al repositorio remoto, con el siguiente comando</w:t>
+      </w:r>
+    </w:p>
+    <w:p>
+      <w:pPr>
+        <w:rPr>
+          <w:lang w:val="es-ES"/>
+        </w:rPr>
+      </w:pPr>
+      <w:r>
+        <w:rPr>
+          <w:lang w:val="es-ES"/>
+        </w:rPr>
         <w:lastRenderedPageBreak/>
-        <w:t>Subimos los cambios incorporados a la rama principal al repositorio remoto, con el siguiente comando</w:t>
-      </w:r>
-    </w:p>
-    <w:p>
-      <w:pPr>
-        <w:rPr>
-          <w:lang w:val="es-ES"/>
-        </w:rPr>
-      </w:pPr>
-      <w:r>
-        <w:rPr>
-          <w:lang w:val="es-ES"/>
-        </w:rPr>
         <w:t xml:space="preserve"> </w:t>
       </w:r>
       <w:r>
@@ -3711,7 +4363,7 @@
                     <pic:cNvPicPr/>
                   </pic:nvPicPr>
                   <pic:blipFill>
-                    <a:blip r:embed="rId38">
+                    <a:blip r:embed="rId47">
                       <a:extLst>
                         <a:ext uri="{28A0092B-C50C-407E-A947-70E740481C1C}">
                           <a14:useLocalDpi xmlns:a14="http://schemas.microsoft.com/office/drawing/2010/main" val="0"/>
@@ -3762,7 +4414,6 @@
           <w:noProof/>
           <w:lang w:eastAsia="es-CO"/>
         </w:rPr>
-        <w:lastRenderedPageBreak/>
         <w:drawing>
           <wp:inline distT="0" distB="0" distL="0" distR="0" wp14:anchorId="03DF6ED2" wp14:editId="2DAB2CC8">
             <wp:extent cx="5612130" cy="3555365"/>
@@ -3779,7 +4430,7 @@
                     <pic:cNvPicPr/>
                   </pic:nvPicPr>
                   <pic:blipFill>
-                    <a:blip r:embed="rId39">
+                    <a:blip r:embed="rId48">
                       <a:extLst>
                         <a:ext uri="{28A0092B-C50C-407E-A947-70E740481C1C}">
                           <a14:useLocalDpi xmlns:a14="http://schemas.microsoft.com/office/drawing/2010/main" val="0"/>
@@ -3854,7 +4505,7 @@
                     <pic:cNvPicPr/>
                   </pic:nvPicPr>
                   <pic:blipFill>
-                    <a:blip r:embed="rId40">
+                    <a:blip r:embed="rId49">
                       <a:extLst>
                         <a:ext uri="{28A0092B-C50C-407E-A947-70E740481C1C}">
                           <a14:useLocalDpi xmlns:a14="http://schemas.microsoft.com/office/drawing/2010/main" val="0"/>
@@ -4016,243 +4667,243 @@
         <w:rPr>
           <w:lang w:val="es-ES"/>
         </w:rPr>
+        <w:t xml:space="preserve"> </w:t>
+      </w:r>
+    </w:p>
+    <w:p>
+      <w:pPr>
+        <w:rPr>
+          <w:lang w:val="es-ES"/>
+        </w:rPr>
+      </w:pPr>
+      <w:r>
+        <w:rPr>
+          <w:lang w:val="es-ES"/>
+        </w:rPr>
+        <w:t xml:space="preserve">Agregamos los cambios al </w:t>
+      </w:r>
+      <w:proofErr w:type="spellStart"/>
+      <w:r>
+        <w:rPr>
+          <w:lang w:val="es-ES"/>
+        </w:rPr>
+        <w:t>stage</w:t>
+      </w:r>
+      <w:proofErr w:type="spellEnd"/>
+      <w:r>
+        <w:rPr>
+          <w:lang w:val="es-ES"/>
+        </w:rPr>
+        <w:t xml:space="preserve">, con el comando </w:t>
+      </w:r>
+      <w:proofErr w:type="spellStart"/>
+      <w:r>
+        <w:rPr>
+          <w:lang w:val="es-ES"/>
+        </w:rPr>
+        <w:t>git</w:t>
+      </w:r>
+      <w:proofErr w:type="spellEnd"/>
+      <w:r>
+        <w:rPr>
+          <w:lang w:val="es-ES"/>
+        </w:rPr>
+        <w:t xml:space="preserve"> </w:t>
+      </w:r>
+      <w:proofErr w:type="spellStart"/>
+      <w:proofErr w:type="gramStart"/>
+      <w:r>
+        <w:rPr>
+          <w:lang w:val="es-ES"/>
+        </w:rPr>
+        <w:t>add</w:t>
+      </w:r>
+      <w:proofErr w:type="spellEnd"/>
+      <w:r>
+        <w:rPr>
+          <w:lang w:val="es-ES"/>
+        </w:rPr>
+        <w:t xml:space="preserve"> .</w:t>
+      </w:r>
+      <w:proofErr w:type="gramEnd"/>
+    </w:p>
+    <w:p>
+      <w:pPr>
+        <w:rPr>
+          <w:lang w:val="es-ES"/>
+        </w:rPr>
+      </w:pPr>
+      <w:r>
+        <w:rPr>
+          <w:lang w:val="es-ES"/>
+        </w:rPr>
+        <w:t xml:space="preserve"> </w:t>
+      </w:r>
+    </w:p>
+    <w:p>
+      <w:pPr>
+        <w:rPr>
+          <w:lang w:val="es-ES"/>
+        </w:rPr>
+      </w:pPr>
+      <w:r>
+        <w:rPr>
+          <w:lang w:val="es-ES"/>
+        </w:rPr>
+        <w:t xml:space="preserve">Realizamos el </w:t>
+      </w:r>
+      <w:proofErr w:type="spellStart"/>
+      <w:r>
+        <w:rPr>
+          <w:lang w:val="es-ES"/>
+        </w:rPr>
+        <w:t>commit</w:t>
+      </w:r>
+      <w:proofErr w:type="spellEnd"/>
+      <w:r>
+        <w:rPr>
+          <w:lang w:val="es-ES"/>
+        </w:rPr>
+        <w:t xml:space="preserve"> con los cambios realizados con el siguiente comando</w:t>
+      </w:r>
+    </w:p>
+    <w:p>
+      <w:pPr>
+        <w:rPr>
+          <w:lang w:val="es-ES"/>
+        </w:rPr>
+      </w:pPr>
+    </w:p>
+    <w:p>
+      <w:pPr>
+        <w:rPr>
+          <w:lang w:val="es-ES"/>
+        </w:rPr>
+      </w:pPr>
+      <w:r>
+        <w:rPr>
+          <w:lang w:val="es-ES"/>
+        </w:rPr>
+        <w:t xml:space="preserve"> </w:t>
+      </w:r>
+    </w:p>
+    <w:p>
+      <w:pPr>
+        <w:rPr>
+          <w:lang w:val="es-ES"/>
+        </w:rPr>
+      </w:pPr>
+      <w:r>
+        <w:rPr>
+          <w:lang w:val="es-ES"/>
+        </w:rPr>
+        <w:t xml:space="preserve">Una vez realizado el </w:t>
+      </w:r>
+      <w:proofErr w:type="spellStart"/>
+      <w:r>
+        <w:rPr>
+          <w:lang w:val="es-ES"/>
+        </w:rPr>
+        <w:t>commit</w:t>
+      </w:r>
+      <w:proofErr w:type="spellEnd"/>
+      <w:r>
+        <w:rPr>
+          <w:lang w:val="es-ES"/>
+        </w:rPr>
+        <w:t>, procedemos a pasar a la rama principal con el siguiente comando</w:t>
+      </w:r>
+    </w:p>
+    <w:p>
+      <w:pPr>
+        <w:rPr>
+          <w:lang w:val="es-ES"/>
+        </w:rPr>
+      </w:pPr>
+      <w:r>
+        <w:rPr>
+          <w:lang w:val="es-ES"/>
+        </w:rPr>
+        <w:t xml:space="preserve"> </w:t>
+      </w:r>
+    </w:p>
+    <w:p>
+      <w:pPr>
+        <w:rPr>
+          <w:lang w:val="es-ES"/>
+        </w:rPr>
+      </w:pPr>
+      <w:r>
+        <w:rPr>
+          <w:lang w:val="es-ES"/>
+        </w:rPr>
+        <w:t xml:space="preserve">Una vez verificada la solución a la historia de usuario, procedemos a realizar el </w:t>
+      </w:r>
+      <w:proofErr w:type="spellStart"/>
+      <w:r>
+        <w:rPr>
+          <w:lang w:val="es-ES"/>
+        </w:rPr>
+        <w:t>merge</w:t>
+      </w:r>
+      <w:proofErr w:type="spellEnd"/>
+      <w:r>
+        <w:rPr>
+          <w:lang w:val="es-ES"/>
+        </w:rPr>
+        <w:t xml:space="preserve"> con la rama principal, con el siguiente comando</w:t>
+      </w:r>
+    </w:p>
+    <w:p>
+      <w:pPr>
+        <w:rPr>
+          <w:lang w:val="es-ES"/>
+        </w:rPr>
+      </w:pPr>
+      <w:r>
+        <w:rPr>
+          <w:lang w:val="es-ES"/>
+        </w:rPr>
+        <w:t xml:space="preserve">  </w:t>
+      </w:r>
+    </w:p>
+    <w:p>
+      <w:pPr>
+        <w:rPr>
+          <w:lang w:val="es-ES"/>
+        </w:rPr>
+      </w:pPr>
+      <w:r>
+        <w:rPr>
+          <w:lang w:val="es-ES"/>
+        </w:rPr>
+        <w:t>Subimos los cambios incorporados a la rama principal al repositorio remoto, con el siguiente comando</w:t>
+      </w:r>
+    </w:p>
+    <w:p>
+      <w:pPr>
+        <w:rPr>
+          <w:lang w:val="es-ES"/>
+        </w:rPr>
+      </w:pPr>
+      <w:r>
+        <w:rPr>
+          <w:lang w:val="es-ES"/>
+        </w:rPr>
+        <w:t xml:space="preserve"> </w:t>
+      </w:r>
+    </w:p>
+    <w:p>
+      <w:pPr>
+        <w:rPr>
+          <w:lang w:val="es-ES"/>
+        </w:rPr>
+      </w:pPr>
+      <w:r>
+        <w:rPr>
+          <w:lang w:val="es-ES"/>
+        </w:rPr>
         <w:lastRenderedPageBreak/>
-        <w:t xml:space="preserve"> </w:t>
-      </w:r>
-    </w:p>
-    <w:p>
-      <w:pPr>
-        <w:rPr>
-          <w:lang w:val="es-ES"/>
-        </w:rPr>
-      </w:pPr>
-      <w:r>
-        <w:rPr>
-          <w:lang w:val="es-ES"/>
-        </w:rPr>
-        <w:t xml:space="preserve">Agregamos los cambios al </w:t>
-      </w:r>
-      <w:proofErr w:type="spellStart"/>
-      <w:r>
-        <w:rPr>
-          <w:lang w:val="es-ES"/>
-        </w:rPr>
-        <w:t>stage</w:t>
-      </w:r>
-      <w:proofErr w:type="spellEnd"/>
-      <w:r>
-        <w:rPr>
-          <w:lang w:val="es-ES"/>
-        </w:rPr>
-        <w:t xml:space="preserve">, con el comando </w:t>
-      </w:r>
-      <w:proofErr w:type="spellStart"/>
-      <w:r>
-        <w:rPr>
-          <w:lang w:val="es-ES"/>
-        </w:rPr>
-        <w:t>git</w:t>
-      </w:r>
-      <w:proofErr w:type="spellEnd"/>
-      <w:r>
-        <w:rPr>
-          <w:lang w:val="es-ES"/>
-        </w:rPr>
-        <w:t xml:space="preserve"> </w:t>
-      </w:r>
-      <w:proofErr w:type="spellStart"/>
-      <w:proofErr w:type="gramStart"/>
-      <w:r>
-        <w:rPr>
-          <w:lang w:val="es-ES"/>
-        </w:rPr>
-        <w:t>add</w:t>
-      </w:r>
-      <w:proofErr w:type="spellEnd"/>
-      <w:r>
-        <w:rPr>
-          <w:lang w:val="es-ES"/>
-        </w:rPr>
-        <w:t xml:space="preserve"> .</w:t>
-      </w:r>
-      <w:proofErr w:type="gramEnd"/>
-    </w:p>
-    <w:p>
-      <w:pPr>
-        <w:rPr>
-          <w:lang w:val="es-ES"/>
-        </w:rPr>
-      </w:pPr>
-      <w:r>
-        <w:rPr>
-          <w:lang w:val="es-ES"/>
-        </w:rPr>
-        <w:t xml:space="preserve"> </w:t>
-      </w:r>
-    </w:p>
-    <w:p>
-      <w:pPr>
-        <w:rPr>
-          <w:lang w:val="es-ES"/>
-        </w:rPr>
-      </w:pPr>
-      <w:r>
-        <w:rPr>
-          <w:lang w:val="es-ES"/>
-        </w:rPr>
-        <w:t xml:space="preserve">Realizamos el </w:t>
-      </w:r>
-      <w:proofErr w:type="spellStart"/>
-      <w:r>
-        <w:rPr>
-          <w:lang w:val="es-ES"/>
-        </w:rPr>
-        <w:t>commit</w:t>
-      </w:r>
-      <w:proofErr w:type="spellEnd"/>
-      <w:r>
-        <w:rPr>
-          <w:lang w:val="es-ES"/>
-        </w:rPr>
-        <w:t xml:space="preserve"> con los cambios realizados con el siguiente comando</w:t>
-      </w:r>
-    </w:p>
-    <w:p>
-      <w:pPr>
-        <w:rPr>
-          <w:lang w:val="es-ES"/>
-        </w:rPr>
-      </w:pPr>
-    </w:p>
-    <w:p>
-      <w:pPr>
-        <w:rPr>
-          <w:lang w:val="es-ES"/>
-        </w:rPr>
-      </w:pPr>
-      <w:r>
-        <w:rPr>
-          <w:lang w:val="es-ES"/>
-        </w:rPr>
-        <w:t xml:space="preserve"> </w:t>
-      </w:r>
-    </w:p>
-    <w:p>
-      <w:pPr>
-        <w:rPr>
-          <w:lang w:val="es-ES"/>
-        </w:rPr>
-      </w:pPr>
-      <w:r>
-        <w:rPr>
-          <w:lang w:val="es-ES"/>
-        </w:rPr>
-        <w:t xml:space="preserve">Una vez realizado el </w:t>
-      </w:r>
-      <w:proofErr w:type="spellStart"/>
-      <w:r>
-        <w:rPr>
-          <w:lang w:val="es-ES"/>
-        </w:rPr>
-        <w:t>commit</w:t>
-      </w:r>
-      <w:proofErr w:type="spellEnd"/>
-      <w:r>
-        <w:rPr>
-          <w:lang w:val="es-ES"/>
-        </w:rPr>
-        <w:t>, procedemos a pasar a la rama principal con el siguiente comando</w:t>
-      </w:r>
-    </w:p>
-    <w:p>
-      <w:pPr>
-        <w:rPr>
-          <w:lang w:val="es-ES"/>
-        </w:rPr>
-      </w:pPr>
-      <w:r>
-        <w:rPr>
-          <w:lang w:val="es-ES"/>
-        </w:rPr>
-        <w:t xml:space="preserve"> </w:t>
-      </w:r>
-    </w:p>
-    <w:p>
-      <w:pPr>
-        <w:rPr>
-          <w:lang w:val="es-ES"/>
-        </w:rPr>
-      </w:pPr>
-      <w:r>
-        <w:rPr>
-          <w:lang w:val="es-ES"/>
-        </w:rPr>
-        <w:t xml:space="preserve">Una vez verificada la solución a la historia de usuario, procedemos a realizar el </w:t>
-      </w:r>
-      <w:proofErr w:type="spellStart"/>
-      <w:r>
-        <w:rPr>
-          <w:lang w:val="es-ES"/>
-        </w:rPr>
-        <w:t>merge</w:t>
-      </w:r>
-      <w:proofErr w:type="spellEnd"/>
-      <w:r>
-        <w:rPr>
-          <w:lang w:val="es-ES"/>
-        </w:rPr>
-        <w:t xml:space="preserve"> con la rama principal, con el siguiente comando</w:t>
-      </w:r>
-    </w:p>
-    <w:p>
-      <w:pPr>
-        <w:rPr>
-          <w:lang w:val="es-ES"/>
-        </w:rPr>
-      </w:pPr>
-      <w:r>
-        <w:rPr>
-          <w:lang w:val="es-ES"/>
-        </w:rPr>
-        <w:t xml:space="preserve">  </w:t>
-      </w:r>
-    </w:p>
-    <w:p>
-      <w:pPr>
-        <w:rPr>
-          <w:lang w:val="es-ES"/>
-        </w:rPr>
-      </w:pPr>
-      <w:r>
-        <w:rPr>
-          <w:lang w:val="es-ES"/>
-        </w:rPr>
-        <w:t>Subimos los cambios incorporados a la rama principal al repositorio remoto, con el siguiente comando</w:t>
-      </w:r>
-    </w:p>
-    <w:p>
-      <w:pPr>
-        <w:rPr>
-          <w:lang w:val="es-ES"/>
-        </w:rPr>
-      </w:pPr>
-      <w:r>
-        <w:rPr>
-          <w:lang w:val="es-ES"/>
-        </w:rPr>
-        <w:t xml:space="preserve"> </w:t>
-      </w:r>
-    </w:p>
-    <w:p>
-      <w:pPr>
-        <w:rPr>
-          <w:lang w:val="es-ES"/>
-        </w:rPr>
-      </w:pPr>
-      <w:r>
-        <w:rPr>
-          <w:lang w:val="es-ES"/>
-        </w:rPr>
         <w:t>Como ya nos vamos a utilizar más la rama creada para trabajar la HU, procedemos a borrarla con el siguiente comando</w:t>
       </w:r>
     </w:p>
@@ -4309,7 +4960,7 @@
                     <pic:cNvPicPr/>
                   </pic:nvPicPr>
                   <pic:blipFill>
-                    <a:blip r:embed="rId41">
+                    <a:blip r:embed="rId50">
                       <a:extLst>
                         <a:ext uri="{28A0092B-C50C-407E-A947-70E740481C1C}">
                           <a14:useLocalDpi xmlns:a14="http://schemas.microsoft.com/office/drawing/2010/main" val="0"/>
@@ -4354,8 +5005,8 @@
 </file>
 
 <file path=word/numbering.xml><?xml version="1.0" encoding="utf-8"?>
-<w:numbering xmlns:wpc="http://schemas.microsoft.com/office/word/2010/wordprocessingCanvas" xmlns:cx="http://schemas.microsoft.com/office/drawing/2014/chartex" xmlns:cx1="http://schemas.microsoft.com/office/drawing/2015/9/8/chartex" xmlns:mc="http://schemas.openxmlformats.org/markup-compatibility/2006" xmlns:o="urn:schemas-microsoft-com:office:office" xmlns:r="http://schemas.openxmlformats.org/officeDocument/2006/relationships" xmlns:m="http://schemas.openxmlformats.org/officeDocument/2006/math" xmlns:v="urn:schemas-microsoft-com:vml" xmlns:wp14="http://schemas.microsoft.com/office/word/2010/wordprocessingDrawing" xmlns:wp="http://schemas.openxmlformats.org/drawingml/2006/wordprocessingDrawing" xmlns:w10="urn:schemas-microsoft-com:office:word" xmlns:w="http://schemas.openxmlformats.org/wordprocessingml/2006/main" xmlns:w14="http://schemas.microsoft.com/office/word/2010/wordml" xmlns:w15="http://schemas.microsoft.com/office/word/2012/wordml" xmlns:w16se="http://schemas.microsoft.com/office/word/2015/wordml/symex" xmlns:wpg="http://schemas.microsoft.com/office/word/2010/wordprocessingGroup" xmlns:wpi="http://schemas.microsoft.com/office/word/2010/wordprocessingInk" xmlns:wne="http://schemas.microsoft.com/office/word/2006/wordml" xmlns:wps="http://schemas.microsoft.com/office/word/2010/wordprocessingShape" mc:Ignorable="w14 w15 w16se wp14">
-  <w:abstractNum w:abstractNumId="0" w15:restartNumberingAfterBreak="0">
+<w:numbering xmlns:wpc="http://schemas.microsoft.com/office/word/2010/wordprocessingCanvas" xmlns:mc="http://schemas.openxmlformats.org/markup-compatibility/2006" xmlns:o="urn:schemas-microsoft-com:office:office" xmlns:r="http://schemas.openxmlformats.org/officeDocument/2006/relationships" xmlns:m="http://schemas.openxmlformats.org/officeDocument/2006/math" xmlns:v="urn:schemas-microsoft-com:vml" xmlns:wp14="http://schemas.microsoft.com/office/word/2010/wordprocessingDrawing" xmlns:wp="http://schemas.openxmlformats.org/drawingml/2006/wordprocessingDrawing" xmlns:w10="urn:schemas-microsoft-com:office:word" xmlns:w="http://schemas.openxmlformats.org/wordprocessingml/2006/main" xmlns:w14="http://schemas.microsoft.com/office/word/2010/wordml" xmlns:w15="http://schemas.microsoft.com/office/word/2012/wordml" xmlns:wpg="http://schemas.microsoft.com/office/word/2010/wordprocessingGroup" xmlns:wpi="http://schemas.microsoft.com/office/word/2010/wordprocessingInk" xmlns:wne="http://schemas.microsoft.com/office/word/2006/wordml" xmlns:wps="http://schemas.microsoft.com/office/word/2010/wordprocessingShape" mc:Ignorable="w14 w15 wp14">
+  <w:abstractNum w:abstractNumId="0">
     <w:nsid w:val="0CEA286D"/>
     <w:multiLevelType w:val="hybridMultilevel"/>
     <w:tmpl w:val="73B41A84"/>
@@ -4475,7 +5126,7 @@
 </file>
 
 <file path=word/styles.xml><?xml version="1.0" encoding="utf-8"?>
-<w:styles xmlns:mc="http://schemas.openxmlformats.org/markup-compatibility/2006" xmlns:r="http://schemas.openxmlformats.org/officeDocument/2006/relationships" xmlns:w="http://schemas.openxmlformats.org/wordprocessingml/2006/main" xmlns:w14="http://schemas.microsoft.com/office/word/2010/wordml" xmlns:w15="http://schemas.microsoft.com/office/word/2012/wordml" xmlns:w16se="http://schemas.microsoft.com/office/word/2015/wordml/symex" mc:Ignorable="w14 w15 w16se">
+<w:styles xmlns:mc="http://schemas.openxmlformats.org/markup-compatibility/2006" xmlns:r="http://schemas.openxmlformats.org/officeDocument/2006/relationships" xmlns:w="http://schemas.openxmlformats.org/wordprocessingml/2006/main" xmlns:w14="http://schemas.microsoft.com/office/word/2010/wordml" xmlns:w15="http://schemas.microsoft.com/office/word/2012/wordml" mc:Ignorable="w14 w15">
   <w:docDefaults>
     <w:rPrDefault>
       <w:rPr>

</xml_diff>